<commit_message>
Updated the CV and resume
</commit_message>
<xml_diff>
--- a/files/Keshav_Bimbraw_CV.docx
+++ b/files/Keshav_Bimbraw_CV.docx
@@ -1115,7 +1115,7 @@
           <w:rFonts w:asciiTheme="majorBidi" w:eastAsia="Times New Roman" w:hAnsiTheme="majorBidi" w:cstheme="majorBidi"/>
           <w:b/>
         </w:rPr>
-        <w:t>Software Engineer, Machine Learning</w:t>
+        <w:t>Machine Learning Research and Development Engineer</w:t>
       </w:r>
       <w:r>
         <w:rPr>
@@ -1327,12 +1327,20 @@
         </w:rPr>
         <w:tab/>
       </w:r>
+      <w:proofErr w:type="gramStart"/>
       <w:r>
         <w:rPr>
           <w:rFonts w:asciiTheme="majorBidi" w:eastAsia="Times New Roman" w:hAnsiTheme="majorBidi" w:cstheme="majorBidi"/>
         </w:rPr>
         <w:tab/>
-        <w:t xml:space="preserve">  Cambridge, MA</w:t>
+        <w:t xml:space="preserve">  Cambridge</w:t>
+      </w:r>
+      <w:proofErr w:type="gramEnd"/>
+      <w:r>
+        <w:rPr>
+          <w:rFonts w:asciiTheme="majorBidi" w:eastAsia="Times New Roman" w:hAnsiTheme="majorBidi" w:cstheme="majorBidi"/>
+        </w:rPr>
+        <w:t>, MA</w:t>
       </w:r>
     </w:p>
     <w:p>
@@ -1351,7 +1359,23 @@
           <w:rFonts w:asciiTheme="majorBidi" w:eastAsia="Times New Roman" w:hAnsiTheme="majorBidi" w:cstheme="majorBidi"/>
           <w:b/>
         </w:rPr>
-        <w:t xml:space="preserve">Research Intern (Connectivity and Information Processing Group, Mentor: Toshiaki Koike-Akino)                  </w:t>
+        <w:t>Research Intern (Connectivity and Information Processing Group, Mentor: Toshiaki Koike-</w:t>
+      </w:r>
+      <w:proofErr w:type="gramStart"/>
+      <w:r>
+        <w:rPr>
+          <w:rFonts w:asciiTheme="majorBidi" w:eastAsia="Times New Roman" w:hAnsiTheme="majorBidi" w:cstheme="majorBidi"/>
+          <w:b/>
+        </w:rPr>
+        <w:t xml:space="preserve">Akino)   </w:t>
+      </w:r>
+      <w:proofErr w:type="gramEnd"/>
+      <w:r>
+        <w:rPr>
+          <w:rFonts w:asciiTheme="majorBidi" w:eastAsia="Times New Roman" w:hAnsiTheme="majorBidi" w:cstheme="majorBidi"/>
+          <w:b/>
+        </w:rPr>
+        <w:t xml:space="preserve">               </w:t>
       </w:r>
       <w:r>
         <w:rPr>
@@ -1536,12 +1560,21 @@
         <w:t xml:space="preserve"> accepted to </w:t>
       </w:r>
       <w:hyperlink r:id="rId15" w:history="1">
+        <w:proofErr w:type="spellStart"/>
         <w:r>
           <w:rPr>
             <w:rStyle w:val="Hyperlink"/>
             <w:rFonts w:asciiTheme="majorBidi" w:eastAsia="Times New Roman" w:hAnsiTheme="majorBidi" w:cstheme="majorBidi"/>
           </w:rPr>
-          <w:t>NeurIPS 2024</w:t>
+          <w:t>NeurIPS</w:t>
+        </w:r>
+        <w:proofErr w:type="spellEnd"/>
+        <w:r>
+          <w:rPr>
+            <w:rStyle w:val="Hyperlink"/>
+            <w:rFonts w:asciiTheme="majorBidi" w:eastAsia="Times New Roman" w:hAnsiTheme="majorBidi" w:cstheme="majorBidi"/>
+          </w:rPr>
+          <w:t xml:space="preserve"> 2024</w:t>
         </w:r>
       </w:hyperlink>
       <w:r>
@@ -1604,7 +1637,21 @@
         <w:rPr>
           <w:rFonts w:asciiTheme="majorBidi" w:eastAsia="Times New Roman" w:hAnsiTheme="majorBidi" w:cstheme="majorBidi"/>
         </w:rPr>
-        <w:t>models and improved it using retrieval augmented generation (RAG) and few-shot in context learning (ICL). Developed a demonstration for LVLM driven robot control.</w:t>
+        <w:t>models and improved it using retrieval augmented generation (RAG) and few-</w:t>
+      </w:r>
+      <w:proofErr w:type="gramStart"/>
+      <w:r>
+        <w:rPr>
+          <w:rFonts w:asciiTheme="majorBidi" w:eastAsia="Times New Roman" w:hAnsiTheme="majorBidi" w:cstheme="majorBidi"/>
+        </w:rPr>
+        <w:t>shot</w:t>
+      </w:r>
+      <w:proofErr w:type="gramEnd"/>
+      <w:r>
+        <w:rPr>
+          <w:rFonts w:asciiTheme="majorBidi" w:eastAsia="Times New Roman" w:hAnsiTheme="majorBidi" w:cstheme="majorBidi"/>
+        </w:rPr>
+        <w:t xml:space="preserve"> in context learning (ICL). Developed a demonstration for LVLM driven robot control.</w:t>
       </w:r>
     </w:p>
     <w:p>
@@ -1630,14 +1677,30 @@
           <w:rFonts w:asciiTheme="majorBidi" w:eastAsia="Times New Roman" w:hAnsiTheme="majorBidi" w:cstheme="majorBidi"/>
           <w:b/>
         </w:rPr>
-        <w:t>orcester Polytechnic Institute (WPI)</w:t>
-      </w:r>
-      <w:r>
-        <w:rPr>
-          <w:rFonts w:asciiTheme="majorBidi" w:eastAsia="Times New Roman" w:hAnsiTheme="majorBidi" w:cstheme="majorBidi"/>
-          <w:b/>
-        </w:rPr>
-        <w:t xml:space="preserve">                                                                                                                                </w:t>
+        <w:t>orcester Polytechnic Institute (</w:t>
+      </w:r>
+      <w:proofErr w:type="gramStart"/>
+      <w:r>
+        <w:rPr>
+          <w:rFonts w:asciiTheme="majorBidi" w:eastAsia="Times New Roman" w:hAnsiTheme="majorBidi" w:cstheme="majorBidi"/>
+          <w:b/>
+        </w:rPr>
+        <w:t>WPI)</w:t>
+      </w:r>
+      <w:r>
+        <w:rPr>
+          <w:rFonts w:asciiTheme="majorBidi" w:eastAsia="Times New Roman" w:hAnsiTheme="majorBidi" w:cstheme="majorBidi"/>
+          <w:b/>
+        </w:rPr>
+        <w:t xml:space="preserve">   </w:t>
+      </w:r>
+      <w:proofErr w:type="gramEnd"/>
+      <w:r>
+        <w:rPr>
+          <w:rFonts w:asciiTheme="majorBidi" w:eastAsia="Times New Roman" w:hAnsiTheme="majorBidi" w:cstheme="majorBidi"/>
+          <w:b/>
+        </w:rPr>
+        <w:t xml:space="preserve">                                                                                                                             </w:t>
       </w:r>
       <w:r>
         <w:rPr>
@@ -1676,14 +1739,46 @@
           <w:rFonts w:asciiTheme="majorBidi" w:eastAsia="Times New Roman" w:hAnsiTheme="majorBidi" w:cstheme="majorBidi"/>
           <w:b/>
         </w:rPr>
-        <w:t>, Adviser: Haichong K. Zhang)</w:t>
-      </w:r>
-      <w:r>
-        <w:rPr>
-          <w:rFonts w:asciiTheme="majorBidi" w:eastAsia="Times New Roman" w:hAnsiTheme="majorBidi" w:cstheme="majorBidi"/>
-          <w:b/>
-        </w:rPr>
-        <w:t xml:space="preserve">                                                                 </w:t>
+        <w:t xml:space="preserve">, Adviser: </w:t>
+      </w:r>
+      <w:proofErr w:type="spellStart"/>
+      <w:r>
+        <w:rPr>
+          <w:rFonts w:asciiTheme="majorBidi" w:eastAsia="Times New Roman" w:hAnsiTheme="majorBidi" w:cstheme="majorBidi"/>
+          <w:b/>
+        </w:rPr>
+        <w:t>Haichong</w:t>
+      </w:r>
+      <w:proofErr w:type="spellEnd"/>
+      <w:r>
+        <w:rPr>
+          <w:rFonts w:asciiTheme="majorBidi" w:eastAsia="Times New Roman" w:hAnsiTheme="majorBidi" w:cstheme="majorBidi"/>
+          <w:b/>
+        </w:rPr>
+        <w:t xml:space="preserve"> K. </w:t>
+      </w:r>
+      <w:proofErr w:type="gramStart"/>
+      <w:r>
+        <w:rPr>
+          <w:rFonts w:asciiTheme="majorBidi" w:eastAsia="Times New Roman" w:hAnsiTheme="majorBidi" w:cstheme="majorBidi"/>
+          <w:b/>
+        </w:rPr>
+        <w:t>Zhang)</w:t>
+      </w:r>
+      <w:r>
+        <w:rPr>
+          <w:rFonts w:asciiTheme="majorBidi" w:eastAsia="Times New Roman" w:hAnsiTheme="majorBidi" w:cstheme="majorBidi"/>
+          <w:b/>
+        </w:rPr>
+        <w:t xml:space="preserve">   </w:t>
+      </w:r>
+      <w:proofErr w:type="gramEnd"/>
+      <w:r>
+        <w:rPr>
+          <w:rFonts w:asciiTheme="majorBidi" w:eastAsia="Times New Roman" w:hAnsiTheme="majorBidi" w:cstheme="majorBidi"/>
+          <w:b/>
+        </w:rPr>
+        <w:t xml:space="preserve">                                                              </w:t>
       </w:r>
       <w:r>
         <w:rPr>
@@ -1867,13 +1962,27 @@
         <w:rPr>
           <w:rFonts w:asciiTheme="majorBidi" w:eastAsia="Times New Roman" w:hAnsiTheme="majorBidi" w:cstheme="majorBidi"/>
         </w:rPr>
-        <w:t xml:space="preserve">a two-stage </w:t>
-      </w:r>
-      <w:r>
-        <w:rPr>
-          <w:rFonts w:asciiTheme="majorBidi" w:eastAsia="Times New Roman" w:hAnsiTheme="majorBidi" w:cstheme="majorBidi"/>
-        </w:rPr>
-        <w:t>Convolution Neural Network (CNN)</w:t>
+        <w:t>a two-</w:t>
+      </w:r>
+      <w:proofErr w:type="gramStart"/>
+      <w:r>
+        <w:rPr>
+          <w:rFonts w:asciiTheme="majorBidi" w:eastAsia="Times New Roman" w:hAnsiTheme="majorBidi" w:cstheme="majorBidi"/>
+        </w:rPr>
+        <w:t xml:space="preserve">stage </w:t>
+      </w:r>
+      <w:r>
+        <w:rPr>
+          <w:rFonts w:asciiTheme="majorBidi" w:eastAsia="Times New Roman" w:hAnsiTheme="majorBidi" w:cstheme="majorBidi"/>
+        </w:rPr>
+        <w:t>Convolution</w:t>
+      </w:r>
+      <w:proofErr w:type="gramEnd"/>
+      <w:r>
+        <w:rPr>
+          <w:rFonts w:asciiTheme="majorBidi" w:eastAsia="Times New Roman" w:hAnsiTheme="majorBidi" w:cstheme="majorBidi"/>
+        </w:rPr>
+        <w:t xml:space="preserve"> Neural Network (CNN)</w:t>
       </w:r>
       <w:r>
         <w:rPr>
@@ -1932,13 +2041,35 @@
         <w:rPr>
           <w:rFonts w:asciiTheme="majorBidi" w:eastAsia="Times New Roman" w:hAnsiTheme="majorBidi" w:cstheme="majorBidi"/>
         </w:rPr>
-        <w:t xml:space="preserve"> and fine tuning approaches to improve </w:t>
-      </w:r>
-      <w:r>
-        <w:rPr>
-          <w:rFonts w:asciiTheme="majorBidi" w:eastAsia="Times New Roman" w:hAnsiTheme="majorBidi" w:cstheme="majorBidi"/>
-        </w:rPr>
-        <w:t>ultrasound based gesture recognition towards inter-session generalizability (</w:t>
+        <w:t xml:space="preserve"> and </w:t>
+      </w:r>
+      <w:proofErr w:type="gramStart"/>
+      <w:r>
+        <w:rPr>
+          <w:rFonts w:asciiTheme="majorBidi" w:eastAsia="Times New Roman" w:hAnsiTheme="majorBidi" w:cstheme="majorBidi"/>
+        </w:rPr>
+        <w:t>fine tuning</w:t>
+      </w:r>
+      <w:proofErr w:type="gramEnd"/>
+      <w:r>
+        <w:rPr>
+          <w:rFonts w:asciiTheme="majorBidi" w:eastAsia="Times New Roman" w:hAnsiTheme="majorBidi" w:cstheme="majorBidi"/>
+        </w:rPr>
+        <w:t xml:space="preserve"> approaches to improve </w:t>
+      </w:r>
+      <w:proofErr w:type="gramStart"/>
+      <w:r>
+        <w:rPr>
+          <w:rFonts w:asciiTheme="majorBidi" w:eastAsia="Times New Roman" w:hAnsiTheme="majorBidi" w:cstheme="majorBidi"/>
+        </w:rPr>
+        <w:t>ultrasound based</w:t>
+      </w:r>
+      <w:proofErr w:type="gramEnd"/>
+      <w:r>
+        <w:rPr>
+          <w:rFonts w:asciiTheme="majorBidi" w:eastAsia="Times New Roman" w:hAnsiTheme="majorBidi" w:cstheme="majorBidi"/>
+        </w:rPr>
+        <w:t xml:space="preserve"> gesture recognition towards inter-session generalizability (</w:t>
       </w:r>
       <w:r>
         <w:rPr>
@@ -1999,7 +2130,21 @@
         <w:rPr>
           <w:rFonts w:asciiTheme="majorBidi" w:eastAsia="Times New Roman" w:hAnsiTheme="majorBidi" w:cstheme="majorBidi"/>
         </w:rPr>
-        <w:t xml:space="preserve"> and Vision Transformers (ViT)</w:t>
+        <w:t xml:space="preserve"> and Vision Transformers (</w:t>
+      </w:r>
+      <w:proofErr w:type="spellStart"/>
+      <w:r>
+        <w:rPr>
+          <w:rFonts w:asciiTheme="majorBidi" w:eastAsia="Times New Roman" w:hAnsiTheme="majorBidi" w:cstheme="majorBidi"/>
+        </w:rPr>
+        <w:t>ViT</w:t>
+      </w:r>
+      <w:proofErr w:type="spellEnd"/>
+      <w:r>
+        <w:rPr>
+          <w:rFonts w:asciiTheme="majorBidi" w:eastAsia="Times New Roman" w:hAnsiTheme="majorBidi" w:cstheme="majorBidi"/>
+        </w:rPr>
+        <w:t>)</w:t>
       </w:r>
       <w:r>
         <w:rPr>
@@ -2141,13 +2286,27 @@
         <w:rPr>
           <w:rFonts w:asciiTheme="majorBidi" w:eastAsia="Times New Roman" w:hAnsiTheme="majorBidi" w:cstheme="majorBidi"/>
         </w:rPr>
-        <w:t>, and a low pipeline latency of 59.48 m</w:t>
-      </w:r>
-      <w:r>
-        <w:rPr>
-          <w:rFonts w:asciiTheme="majorBidi" w:eastAsia="Times New Roman" w:hAnsiTheme="majorBidi" w:cstheme="majorBidi"/>
-        </w:rPr>
-        <w:t xml:space="preserve">s. </w:t>
+        <w:t xml:space="preserve">, and a low pipeline latency of 59.48 </w:t>
+      </w:r>
+      <w:proofErr w:type="spellStart"/>
+      <w:r>
+        <w:rPr>
+          <w:rFonts w:asciiTheme="majorBidi" w:eastAsia="Times New Roman" w:hAnsiTheme="majorBidi" w:cstheme="majorBidi"/>
+        </w:rPr>
+        <w:t>m</w:t>
+      </w:r>
+      <w:r>
+        <w:rPr>
+          <w:rFonts w:asciiTheme="majorBidi" w:eastAsia="Times New Roman" w:hAnsiTheme="majorBidi" w:cstheme="majorBidi"/>
+        </w:rPr>
+        <w:t>s.</w:t>
+      </w:r>
+      <w:proofErr w:type="spellEnd"/>
+      <w:r>
+        <w:rPr>
+          <w:rFonts w:asciiTheme="majorBidi" w:eastAsia="Times New Roman" w:hAnsiTheme="majorBidi" w:cstheme="majorBidi"/>
+        </w:rPr>
+        <w:t xml:space="preserve"> </w:t>
       </w:r>
       <w:hyperlink r:id="rId21" w:history="1">
         <w:r>
@@ -2200,7 +2359,21 @@
         <w:rPr>
           <w:rFonts w:asciiTheme="majorBidi" w:eastAsia="Times New Roman" w:hAnsiTheme="majorBidi" w:cstheme="majorBidi"/>
         </w:rPr>
-        <w:t xml:space="preserve">Developed a deep learning based pipeline to predict finger angles &amp; hand configurations from forearm ultrasound images. Achieved an error of 7.35⁰ for finger joint angle prediction (IEEE </w:t>
+        <w:t xml:space="preserve">Developed a deep </w:t>
+      </w:r>
+      <w:proofErr w:type="gramStart"/>
+      <w:r>
+        <w:rPr>
+          <w:rFonts w:asciiTheme="majorBidi" w:eastAsia="Times New Roman" w:hAnsiTheme="majorBidi" w:cstheme="majorBidi"/>
+        </w:rPr>
+        <w:t>learning based</w:t>
+      </w:r>
+      <w:proofErr w:type="gramEnd"/>
+      <w:r>
+        <w:rPr>
+          <w:rFonts w:asciiTheme="majorBidi" w:eastAsia="Times New Roman" w:hAnsiTheme="majorBidi" w:cstheme="majorBidi"/>
+        </w:rPr>
+        <w:t xml:space="preserve"> pipeline to predict finger angles &amp; hand configurations from forearm ultrasound images. Achieved an error of 7.35⁰ for finger joint angle prediction (IEEE </w:t>
       </w:r>
       <w:r>
         <w:rPr>
@@ -2324,6 +2497,7 @@
         </w:rPr>
         <w:t xml:space="preserve">ugmented </w:t>
       </w:r>
+      <w:proofErr w:type="gramStart"/>
       <w:r>
         <w:rPr>
           <w:rFonts w:asciiTheme="majorBidi" w:eastAsia="Times New Roman" w:hAnsiTheme="majorBidi" w:cstheme="majorBidi"/>
@@ -2334,7 +2508,14 @@
         <w:rPr>
           <w:rFonts w:asciiTheme="majorBidi" w:eastAsia="Times New Roman" w:hAnsiTheme="majorBidi" w:cstheme="majorBidi"/>
         </w:rPr>
-        <w:t xml:space="preserve">eality based </w:t>
+        <w:t>eality based</w:t>
+      </w:r>
+      <w:proofErr w:type="gramEnd"/>
+      <w:r>
+        <w:rPr>
+          <w:rFonts w:asciiTheme="majorBidi" w:eastAsia="Times New Roman" w:hAnsiTheme="majorBidi" w:cstheme="majorBidi"/>
+        </w:rPr>
+        <w:t xml:space="preserve"> </w:t>
       </w:r>
       <w:r>
         <w:rPr>
@@ -2658,12 +2839,20 @@
         </w:rPr>
         <w:tab/>
       </w:r>
+      <w:proofErr w:type="gramStart"/>
       <w:r>
         <w:rPr>
           <w:rFonts w:asciiTheme="majorBidi" w:eastAsia="Times New Roman" w:hAnsiTheme="majorBidi" w:cstheme="majorBidi"/>
         </w:rPr>
         <w:tab/>
-        <w:t xml:space="preserve">  Cambridge, MA</w:t>
+        <w:t xml:space="preserve">  Cambridge</w:t>
+      </w:r>
+      <w:proofErr w:type="gramEnd"/>
+      <w:r>
+        <w:rPr>
+          <w:rFonts w:asciiTheme="majorBidi" w:eastAsia="Times New Roman" w:hAnsiTheme="majorBidi" w:cstheme="majorBidi"/>
+        </w:rPr>
+        <w:t>, MA</w:t>
       </w:r>
     </w:p>
     <w:p>
@@ -2689,14 +2878,30 @@
           <w:rFonts w:asciiTheme="majorBidi" w:eastAsia="Times New Roman" w:hAnsiTheme="majorBidi" w:cstheme="majorBidi"/>
           <w:b/>
         </w:rPr>
-        <w:t>Connectivity and Information Processing Group, Mentor: Toshiaki Koike-Akino</w:t>
-      </w:r>
-      <w:r>
-        <w:rPr>
-          <w:rFonts w:asciiTheme="majorBidi" w:eastAsia="Times New Roman" w:hAnsiTheme="majorBidi" w:cstheme="majorBidi"/>
-          <w:b/>
-        </w:rPr>
-        <w:t xml:space="preserve">)                  </w:t>
+        <w:t>Connectivity and Information Processing Group, Mentor: Toshiaki Koike-</w:t>
+      </w:r>
+      <w:proofErr w:type="gramStart"/>
+      <w:r>
+        <w:rPr>
+          <w:rFonts w:asciiTheme="majorBidi" w:eastAsia="Times New Roman" w:hAnsiTheme="majorBidi" w:cstheme="majorBidi"/>
+          <w:b/>
+        </w:rPr>
+        <w:t>Akino</w:t>
+      </w:r>
+      <w:r>
+        <w:rPr>
+          <w:rFonts w:asciiTheme="majorBidi" w:eastAsia="Times New Roman" w:hAnsiTheme="majorBidi" w:cstheme="majorBidi"/>
+          <w:b/>
+        </w:rPr>
+        <w:t xml:space="preserve">)   </w:t>
+      </w:r>
+      <w:proofErr w:type="gramEnd"/>
+      <w:r>
+        <w:rPr>
+          <w:rFonts w:asciiTheme="majorBidi" w:eastAsia="Times New Roman" w:hAnsiTheme="majorBidi" w:cstheme="majorBidi"/>
+          <w:b/>
+        </w:rPr>
+        <w:t xml:space="preserve">               </w:t>
       </w:r>
       <w:r>
         <w:rPr>
@@ -2791,7 +2996,21 @@
         <w:rPr>
           <w:rFonts w:asciiTheme="majorBidi" w:eastAsia="Times New Roman" w:hAnsiTheme="majorBidi" w:cstheme="majorBidi"/>
         </w:rPr>
-        <w:t xml:space="preserve">odal biosignal data acquisition and </w:t>
+        <w:t xml:space="preserve">odal </w:t>
+      </w:r>
+      <w:proofErr w:type="spellStart"/>
+      <w:r>
+        <w:rPr>
+          <w:rFonts w:asciiTheme="majorBidi" w:eastAsia="Times New Roman" w:hAnsiTheme="majorBidi" w:cstheme="majorBidi"/>
+        </w:rPr>
+        <w:t>biosignal</w:t>
+      </w:r>
+      <w:proofErr w:type="spellEnd"/>
+      <w:r>
+        <w:rPr>
+          <w:rFonts w:asciiTheme="majorBidi" w:eastAsia="Times New Roman" w:hAnsiTheme="majorBidi" w:cstheme="majorBidi"/>
+        </w:rPr>
+        <w:t xml:space="preserve"> data acquisition and </w:t>
       </w:r>
       <w:r>
         <w:rPr>
@@ -2892,7 +3111,21 @@
         <w:rPr>
           <w:rFonts w:asciiTheme="majorBidi" w:eastAsia="Times New Roman" w:hAnsiTheme="majorBidi" w:cstheme="majorBidi"/>
         </w:rPr>
-        <w:t>ablation to optimize the performance across multiple biosignal modalities</w:t>
+        <w:t xml:space="preserve">ablation to optimize the performance across multiple </w:t>
+      </w:r>
+      <w:proofErr w:type="spellStart"/>
+      <w:r>
+        <w:rPr>
+          <w:rFonts w:asciiTheme="majorBidi" w:eastAsia="Times New Roman" w:hAnsiTheme="majorBidi" w:cstheme="majorBidi"/>
+        </w:rPr>
+        <w:t>biosignal</w:t>
+      </w:r>
+      <w:proofErr w:type="spellEnd"/>
+      <w:r>
+        <w:rPr>
+          <w:rFonts w:asciiTheme="majorBidi" w:eastAsia="Times New Roman" w:hAnsiTheme="majorBidi" w:cstheme="majorBidi"/>
+        </w:rPr>
+        <w:t xml:space="preserve"> modalities</w:t>
       </w:r>
       <w:r>
         <w:rPr>
@@ -2951,7 +3184,21 @@
         <w:rPr>
           <w:rFonts w:asciiTheme="majorBidi" w:eastAsia="Times New Roman" w:hAnsiTheme="majorBidi" w:cstheme="majorBidi"/>
         </w:rPr>
-        <w:t>we can make multi-modal biosignal based gesture classification robust to missing channel data</w:t>
+        <w:t xml:space="preserve">we can make multi-modal </w:t>
+      </w:r>
+      <w:proofErr w:type="spellStart"/>
+      <w:r>
+        <w:rPr>
+          <w:rFonts w:asciiTheme="majorBidi" w:eastAsia="Times New Roman" w:hAnsiTheme="majorBidi" w:cstheme="majorBidi"/>
+        </w:rPr>
+        <w:t>biosignal</w:t>
+      </w:r>
+      <w:proofErr w:type="spellEnd"/>
+      <w:r>
+        <w:rPr>
+          <w:rFonts w:asciiTheme="majorBidi" w:eastAsia="Times New Roman" w:hAnsiTheme="majorBidi" w:cstheme="majorBidi"/>
+        </w:rPr>
+        <w:t xml:space="preserve"> based gesture classification robust to missing channel data</w:t>
       </w:r>
       <w:r>
         <w:rPr>
@@ -3093,7 +3340,31 @@
           <w:rFonts w:asciiTheme="majorBidi" w:eastAsia="Times New Roman" w:hAnsiTheme="majorBidi" w:cstheme="majorBidi"/>
           <w:b/>
         </w:rPr>
-        <w:t>Mentor: Mingde Zheng</w:t>
+        <w:t xml:space="preserve">Mentor: </w:t>
+      </w:r>
+      <w:proofErr w:type="spellStart"/>
+      <w:r>
+        <w:rPr>
+          <w:rFonts w:asciiTheme="majorBidi" w:eastAsia="Times New Roman" w:hAnsiTheme="majorBidi" w:cstheme="majorBidi"/>
+          <w:b/>
+        </w:rPr>
+        <w:t>Mingde</w:t>
+      </w:r>
+      <w:proofErr w:type="spellEnd"/>
+      <w:r>
+        <w:rPr>
+          <w:rFonts w:asciiTheme="majorBidi" w:eastAsia="Times New Roman" w:hAnsiTheme="majorBidi" w:cstheme="majorBidi"/>
+          <w:b/>
+        </w:rPr>
+        <w:t xml:space="preserve"> </w:t>
+      </w:r>
+      <w:proofErr w:type="gramStart"/>
+      <w:r>
+        <w:rPr>
+          <w:rFonts w:asciiTheme="majorBidi" w:eastAsia="Times New Roman" w:hAnsiTheme="majorBidi" w:cstheme="majorBidi"/>
+          <w:b/>
+        </w:rPr>
+        <w:t>Zheng</w:t>
       </w:r>
       <w:r>
         <w:rPr>
@@ -3107,7 +3378,15 @@
           <w:rFonts w:asciiTheme="majorBidi" w:eastAsia="Times New Roman" w:hAnsiTheme="majorBidi" w:cstheme="majorBidi"/>
           <w:b/>
         </w:rPr>
-        <w:t xml:space="preserve">                              </w:t>
+        <w:t xml:space="preserve">   </w:t>
+      </w:r>
+      <w:proofErr w:type="gramEnd"/>
+      <w:r>
+        <w:rPr>
+          <w:rFonts w:asciiTheme="majorBidi" w:eastAsia="Times New Roman" w:hAnsiTheme="majorBidi" w:cstheme="majorBidi"/>
+          <w:b/>
+        </w:rPr>
+        <w:t xml:space="preserve">                           </w:t>
       </w:r>
       <w:r>
         <w:rPr>
@@ -3198,17 +3477,39 @@
         </w:rPr>
         <w:t xml:space="preserve">latency </w:t>
       </w:r>
-      <w:r>
-        <w:rPr>
-          <w:rFonts w:asciiTheme="majorBidi" w:eastAsia="Times New Roman" w:hAnsiTheme="majorBidi" w:cstheme="majorBidi"/>
-        </w:rPr>
-        <w:t xml:space="preserve">biosignal based </w:t>
-      </w:r>
-      <w:r>
-        <w:rPr>
-          <w:rFonts w:asciiTheme="majorBidi" w:eastAsia="Times New Roman" w:hAnsiTheme="majorBidi" w:cstheme="majorBidi"/>
-        </w:rPr>
-        <w:t xml:space="preserve">pipelines (sEMG, </w:t>
+      <w:proofErr w:type="spellStart"/>
+      <w:r>
+        <w:rPr>
+          <w:rFonts w:asciiTheme="majorBidi" w:eastAsia="Times New Roman" w:hAnsiTheme="majorBidi" w:cstheme="majorBidi"/>
+        </w:rPr>
+        <w:t>biosignal</w:t>
+      </w:r>
+      <w:proofErr w:type="spellEnd"/>
+      <w:r>
+        <w:rPr>
+          <w:rFonts w:asciiTheme="majorBidi" w:eastAsia="Times New Roman" w:hAnsiTheme="majorBidi" w:cstheme="majorBidi"/>
+        </w:rPr>
+        <w:t xml:space="preserve"> based </w:t>
+      </w:r>
+      <w:r>
+        <w:rPr>
+          <w:rFonts w:asciiTheme="majorBidi" w:eastAsia="Times New Roman" w:hAnsiTheme="majorBidi" w:cstheme="majorBidi"/>
+        </w:rPr>
+        <w:t>pipelines (</w:t>
+      </w:r>
+      <w:proofErr w:type="spellStart"/>
+      <w:r>
+        <w:rPr>
+          <w:rFonts w:asciiTheme="majorBidi" w:eastAsia="Times New Roman" w:hAnsiTheme="majorBidi" w:cstheme="majorBidi"/>
+        </w:rPr>
+        <w:t>sEMG</w:t>
+      </w:r>
+      <w:proofErr w:type="spellEnd"/>
+      <w:r>
+        <w:rPr>
+          <w:rFonts w:asciiTheme="majorBidi" w:eastAsia="Times New Roman" w:hAnsiTheme="majorBidi" w:cstheme="majorBidi"/>
+        </w:rPr>
+        <w:t xml:space="preserve">, </w:t>
       </w:r>
       <w:r>
         <w:rPr>
@@ -3400,7 +3701,21 @@
         <w:rPr>
           <w:rFonts w:asciiTheme="majorBidi" w:eastAsia="Times New Roman" w:hAnsiTheme="majorBidi" w:cstheme="majorBidi"/>
         </w:rPr>
-        <w:t xml:space="preserve">Developed demonstrations for biosignal-based </w:t>
+        <w:t xml:space="preserve">Developed demonstrations for </w:t>
+      </w:r>
+      <w:proofErr w:type="spellStart"/>
+      <w:r>
+        <w:rPr>
+          <w:rFonts w:asciiTheme="majorBidi" w:eastAsia="Times New Roman" w:hAnsiTheme="majorBidi" w:cstheme="majorBidi"/>
+        </w:rPr>
+        <w:t>biosignal</w:t>
+      </w:r>
+      <w:proofErr w:type="spellEnd"/>
+      <w:r>
+        <w:rPr>
+          <w:rFonts w:asciiTheme="majorBidi" w:eastAsia="Times New Roman" w:hAnsiTheme="majorBidi" w:cstheme="majorBidi"/>
+        </w:rPr>
+        <w:t xml:space="preserve">-based </w:t>
       </w:r>
       <w:r>
         <w:rPr>
@@ -3467,11 +3782,19 @@
         </w:rPr>
         <w:t xml:space="preserve">multi-channel </w:t>
       </w:r>
-      <w:r>
-        <w:rPr>
-          <w:rFonts w:asciiTheme="majorBidi" w:eastAsia="Times New Roman" w:hAnsiTheme="majorBidi" w:cstheme="majorBidi"/>
-        </w:rPr>
-        <w:t xml:space="preserve">sEMG based hand movement classification </w:t>
+      <w:proofErr w:type="spellStart"/>
+      <w:r>
+        <w:rPr>
+          <w:rFonts w:asciiTheme="majorBidi" w:eastAsia="Times New Roman" w:hAnsiTheme="majorBidi" w:cstheme="majorBidi"/>
+        </w:rPr>
+        <w:t>sEMG</w:t>
+      </w:r>
+      <w:proofErr w:type="spellEnd"/>
+      <w:r>
+        <w:rPr>
+          <w:rFonts w:asciiTheme="majorBidi" w:eastAsia="Times New Roman" w:hAnsiTheme="majorBidi" w:cstheme="majorBidi"/>
+        </w:rPr>
+        <w:t xml:space="preserve"> based hand movement classification </w:t>
       </w:r>
       <w:r>
         <w:rPr>
@@ -3530,7 +3853,21 @@
         <w:rPr>
           <w:rFonts w:asciiTheme="majorBidi" w:eastAsia="Times New Roman" w:hAnsiTheme="majorBidi" w:cstheme="majorBidi"/>
         </w:rPr>
-        <w:t>of sEMG based hand configuration classification from 91% to 96%.</w:t>
+        <w:t xml:space="preserve">of </w:t>
+      </w:r>
+      <w:proofErr w:type="spellStart"/>
+      <w:r>
+        <w:rPr>
+          <w:rFonts w:asciiTheme="majorBidi" w:eastAsia="Times New Roman" w:hAnsiTheme="majorBidi" w:cstheme="majorBidi"/>
+        </w:rPr>
+        <w:t>sEMG</w:t>
+      </w:r>
+      <w:proofErr w:type="spellEnd"/>
+      <w:r>
+        <w:rPr>
+          <w:rFonts w:asciiTheme="majorBidi" w:eastAsia="Times New Roman" w:hAnsiTheme="majorBidi" w:cstheme="majorBidi"/>
+        </w:rPr>
+        <w:t xml:space="preserve"> based hand configuration classification from 91% to 96%.</w:t>
       </w:r>
     </w:p>
     <w:p>
@@ -3639,7 +3976,15 @@
           <w:rFonts w:asciiTheme="majorBidi" w:eastAsia="Times New Roman" w:hAnsiTheme="majorBidi" w:cstheme="majorBidi"/>
           <w:b/>
         </w:rPr>
-        <w:t>Panasonic Automotive Systems of America</w:t>
+        <w:t xml:space="preserve">Panasonic Automotive Systems of </w:t>
+      </w:r>
+      <w:proofErr w:type="gramStart"/>
+      <w:r>
+        <w:rPr>
+          <w:rFonts w:asciiTheme="majorBidi" w:eastAsia="Times New Roman" w:hAnsiTheme="majorBidi" w:cstheme="majorBidi"/>
+          <w:b/>
+        </w:rPr>
+        <w:t>America</w:t>
       </w:r>
       <w:r>
         <w:rPr>
@@ -3652,7 +3997,14 @@
         <w:rPr>
           <w:rFonts w:asciiTheme="majorBidi" w:eastAsia="Times New Roman" w:hAnsiTheme="majorBidi" w:cstheme="majorBidi"/>
         </w:rPr>
-        <w:t xml:space="preserve">                                                                 </w:t>
+        <w:t xml:space="preserve">  </w:t>
+      </w:r>
+      <w:proofErr w:type="gramEnd"/>
+      <w:r>
+        <w:rPr>
+          <w:rFonts w:asciiTheme="majorBidi" w:eastAsia="Times New Roman" w:hAnsiTheme="majorBidi" w:cstheme="majorBidi"/>
+        </w:rPr>
+        <w:t xml:space="preserve">                                                               </w:t>
       </w:r>
       <w:r>
         <w:rPr>
@@ -3924,7 +4276,15 @@
           <w:rFonts w:asciiTheme="majorBidi" w:eastAsia="Times New Roman" w:hAnsiTheme="majorBidi" w:cstheme="majorBidi"/>
           <w:b/>
         </w:rPr>
-        <w:t>Automotive Systems Division</w:t>
+        <w:t xml:space="preserve">Automotive Systems </w:t>
+      </w:r>
+      <w:proofErr w:type="gramStart"/>
+      <w:r>
+        <w:rPr>
+          <w:rFonts w:asciiTheme="majorBidi" w:eastAsia="Times New Roman" w:hAnsiTheme="majorBidi" w:cstheme="majorBidi"/>
+          <w:b/>
+        </w:rPr>
+        <w:t>Division</w:t>
       </w:r>
       <w:r>
         <w:rPr>
@@ -3937,7 +4297,14 @@
         <w:rPr>
           <w:rFonts w:asciiTheme="majorBidi" w:eastAsia="Times New Roman" w:hAnsiTheme="majorBidi" w:cstheme="majorBidi"/>
         </w:rPr>
-        <w:t xml:space="preserve">                                                        </w:t>
+        <w:t xml:space="preserve"> </w:t>
+      </w:r>
+      <w:proofErr w:type="gramEnd"/>
+      <w:r>
+        <w:rPr>
+          <w:rFonts w:asciiTheme="majorBidi" w:eastAsia="Times New Roman" w:hAnsiTheme="majorBidi" w:cstheme="majorBidi"/>
+        </w:rPr>
+        <w:t xml:space="preserve">                                                       </w:t>
       </w:r>
       <w:r>
         <w:rPr>
@@ -4212,13 +4579,28 @@
           <w:rFonts w:asciiTheme="majorBidi" w:eastAsia="Times New Roman" w:hAnsiTheme="majorBidi" w:cstheme="majorBidi"/>
           <w:b/>
         </w:rPr>
-        <w:t xml:space="preserve">(Robotic Musicianship Lab) </w:t>
-      </w:r>
-      <w:r>
-        <w:rPr>
-          <w:rFonts w:asciiTheme="majorBidi" w:eastAsia="Times New Roman" w:hAnsiTheme="majorBidi" w:cstheme="majorBidi"/>
-        </w:rPr>
-        <w:t xml:space="preserve">                                                                                                 </w:t>
+        <w:t xml:space="preserve">(Robotic Musicianship </w:t>
+      </w:r>
+      <w:proofErr w:type="gramStart"/>
+      <w:r>
+        <w:rPr>
+          <w:rFonts w:asciiTheme="majorBidi" w:eastAsia="Times New Roman" w:hAnsiTheme="majorBidi" w:cstheme="majorBidi"/>
+          <w:b/>
+        </w:rPr>
+        <w:t xml:space="preserve">Lab) </w:t>
+      </w:r>
+      <w:r>
+        <w:rPr>
+          <w:rFonts w:asciiTheme="majorBidi" w:eastAsia="Times New Roman" w:hAnsiTheme="majorBidi" w:cstheme="majorBidi"/>
+        </w:rPr>
+        <w:t xml:space="preserve">  </w:t>
+      </w:r>
+      <w:proofErr w:type="gramEnd"/>
+      <w:r>
+        <w:rPr>
+          <w:rFonts w:asciiTheme="majorBidi" w:eastAsia="Times New Roman" w:hAnsiTheme="majorBidi" w:cstheme="majorBidi"/>
+        </w:rPr>
+        <w:t xml:space="preserve">                                                                                               </w:t>
       </w:r>
       <w:r>
         <w:rPr>
@@ -4359,8 +4741,17 @@
             <w:rStyle w:val="Hyperlink"/>
             <w:rFonts w:asciiTheme="majorBidi" w:eastAsia="Times New Roman" w:hAnsiTheme="majorBidi" w:cstheme="majorBidi"/>
           </w:rPr>
-          <w:t>The Age of A.I</w:t>
+          <w:t xml:space="preserve">The Age of </w:t>
         </w:r>
+        <w:proofErr w:type="gramStart"/>
+        <w:r>
+          <w:rPr>
+            <w:rStyle w:val="Hyperlink"/>
+            <w:rFonts w:asciiTheme="majorBidi" w:eastAsia="Times New Roman" w:hAnsiTheme="majorBidi" w:cstheme="majorBidi"/>
+          </w:rPr>
+          <w:t>A.I</w:t>
+        </w:r>
+        <w:proofErr w:type="gramEnd"/>
       </w:hyperlink>
       <w:r>
         <w:rPr>
@@ -4821,7 +5212,21 @@
         <w:rPr>
           <w:rFonts w:asciiTheme="majorBidi" w:eastAsia="Times New Roman" w:hAnsiTheme="majorBidi" w:cstheme="majorBidi"/>
         </w:rPr>
-        <w:t>Improved performance of a 6 DOF motion platform at Simulator Development Division, Secunderabad, India.</w:t>
+        <w:t xml:space="preserve">Improved performance of a 6 DOF motion platform at Simulator Development Division, </w:t>
+      </w:r>
+      <w:proofErr w:type="spellStart"/>
+      <w:r>
+        <w:rPr>
+          <w:rFonts w:asciiTheme="majorBidi" w:eastAsia="Times New Roman" w:hAnsiTheme="majorBidi" w:cstheme="majorBidi"/>
+        </w:rPr>
+        <w:t>Secunderabad</w:t>
+      </w:r>
+      <w:proofErr w:type="spellEnd"/>
+      <w:r>
+        <w:rPr>
+          <w:rFonts w:asciiTheme="majorBidi" w:eastAsia="Times New Roman" w:hAnsiTheme="majorBidi" w:cstheme="majorBidi"/>
+        </w:rPr>
+        <w:t>, India.</w:t>
       </w:r>
       <w:r>
         <w:rPr>
@@ -4900,8 +5305,16 @@
         <w:rPr>
           <w:rFonts w:asciiTheme="majorBidi" w:eastAsia="Times New Roman" w:hAnsiTheme="majorBidi" w:cstheme="majorBidi"/>
         </w:rPr>
-        <w:t>to control virtual robots in RoboAnalyzer</w:t>
-      </w:r>
+        <w:t xml:space="preserve">to control virtual robots in </w:t>
+      </w:r>
+      <w:proofErr w:type="spellStart"/>
+      <w:r>
+        <w:rPr>
+          <w:rFonts w:asciiTheme="majorBidi" w:eastAsia="Times New Roman" w:hAnsiTheme="majorBidi" w:cstheme="majorBidi"/>
+        </w:rPr>
+        <w:t>RoboAnalyzer</w:t>
+      </w:r>
+      <w:proofErr w:type="spellEnd"/>
       <w:r>
         <w:rPr>
           <w:rFonts w:asciiTheme="majorBidi" w:eastAsia="Times New Roman" w:hAnsiTheme="majorBidi" w:cstheme="majorBidi"/>
@@ -5264,14 +5677,30 @@
           <w:rFonts w:asciiTheme="majorBidi" w:eastAsia="Times New Roman" w:hAnsiTheme="majorBidi" w:cstheme="majorBidi"/>
           <w:bCs/>
         </w:rPr>
-        <w:t xml:space="preserve"> detection</w:t>
-      </w:r>
+        <w:t xml:space="preserve"> </w:t>
+      </w:r>
+      <w:proofErr w:type="gramStart"/>
       <w:r>
         <w:rPr>
           <w:rFonts w:asciiTheme="majorBidi" w:eastAsia="Times New Roman" w:hAnsiTheme="majorBidi" w:cstheme="majorBidi"/>
           <w:bCs/>
         </w:rPr>
-        <w:t xml:space="preserve">; </w:t>
+        <w:t>detection</w:t>
+      </w:r>
+      <w:r>
+        <w:rPr>
+          <w:rFonts w:asciiTheme="majorBidi" w:eastAsia="Times New Roman" w:hAnsiTheme="majorBidi" w:cstheme="majorBidi"/>
+          <w:bCs/>
+        </w:rPr>
+        <w:t>;</w:t>
+      </w:r>
+      <w:proofErr w:type="gramEnd"/>
+      <w:r>
+        <w:rPr>
+          <w:rFonts w:asciiTheme="majorBidi" w:eastAsia="Times New Roman" w:hAnsiTheme="majorBidi" w:cstheme="majorBidi"/>
+          <w:bCs/>
+        </w:rPr>
+        <w:t xml:space="preserve"> </w:t>
       </w:r>
     </w:p>
     <w:p>
@@ -5396,7 +5825,23 @@
           <w:rFonts w:asciiTheme="majorBidi" w:eastAsia="Times New Roman" w:hAnsiTheme="majorBidi" w:cstheme="majorBidi"/>
           <w:bCs/>
         </w:rPr>
-        <w:t xml:space="preserve">End-to-end deep learning pipelines; </w:t>
+        <w:t xml:space="preserve">End-to-end deep learning </w:t>
+      </w:r>
+      <w:proofErr w:type="gramStart"/>
+      <w:r>
+        <w:rPr>
+          <w:rFonts w:asciiTheme="majorBidi" w:eastAsia="Times New Roman" w:hAnsiTheme="majorBidi" w:cstheme="majorBidi"/>
+          <w:bCs/>
+        </w:rPr>
+        <w:t>pipelines;</w:t>
+      </w:r>
+      <w:proofErr w:type="gramEnd"/>
+      <w:r>
+        <w:rPr>
+          <w:rFonts w:asciiTheme="majorBidi" w:eastAsia="Times New Roman" w:hAnsiTheme="majorBidi" w:cstheme="majorBidi"/>
+          <w:bCs/>
+        </w:rPr>
+        <w:t xml:space="preserve"> </w:t>
       </w:r>
     </w:p>
     <w:p>
@@ -5430,8 +5875,17 @@
           <w:rFonts w:asciiTheme="majorBidi" w:eastAsia="Times New Roman" w:hAnsiTheme="majorBidi" w:cstheme="majorBidi"/>
           <w:bCs/>
         </w:rPr>
-        <w:t xml:space="preserve"> Robot teleoperation;</w:t>
-      </w:r>
+        <w:t xml:space="preserve"> Robot </w:t>
+      </w:r>
+      <w:proofErr w:type="gramStart"/>
+      <w:r>
+        <w:rPr>
+          <w:rFonts w:asciiTheme="majorBidi" w:eastAsia="Times New Roman" w:hAnsiTheme="majorBidi" w:cstheme="majorBidi"/>
+          <w:bCs/>
+        </w:rPr>
+        <w:t>teleoperation;</w:t>
+      </w:r>
+      <w:proofErr w:type="gramEnd"/>
     </w:p>
     <w:p>
       <w:pPr>
@@ -5513,8 +5967,17 @@
           <w:rFonts w:asciiTheme="majorBidi" w:eastAsia="Times New Roman" w:hAnsiTheme="majorBidi" w:cstheme="majorBidi"/>
           <w:bCs/>
         </w:rPr>
-        <w:t xml:space="preserve"> AI-Enabled radiology;</w:t>
-      </w:r>
+        <w:t xml:space="preserve"> AI-Enabled </w:t>
+      </w:r>
+      <w:proofErr w:type="gramStart"/>
+      <w:r>
+        <w:rPr>
+          <w:rFonts w:asciiTheme="majorBidi" w:eastAsia="Times New Roman" w:hAnsiTheme="majorBidi" w:cstheme="majorBidi"/>
+          <w:bCs/>
+        </w:rPr>
+        <w:t>radiology;</w:t>
+      </w:r>
+      <w:proofErr w:type="gramEnd"/>
     </w:p>
     <w:p>
       <w:pPr>
@@ -5676,6 +6139,7 @@
         </w:rPr>
         <w:t xml:space="preserve">TensorFlow, </w:t>
       </w:r>
+      <w:proofErr w:type="spellStart"/>
       <w:r>
         <w:rPr>
           <w:rFonts w:asciiTheme="majorBidi" w:eastAsia="Times New Roman" w:hAnsiTheme="majorBidi" w:cstheme="majorBidi"/>
@@ -5692,7 +6156,14 @@
         <w:rPr>
           <w:rFonts w:asciiTheme="majorBidi" w:eastAsia="Times New Roman" w:hAnsiTheme="majorBidi" w:cstheme="majorBidi"/>
         </w:rPr>
-        <w:t xml:space="preserve">orch, </w:t>
+        <w:t>orch</w:t>
+      </w:r>
+      <w:proofErr w:type="spellEnd"/>
+      <w:r>
+        <w:rPr>
+          <w:rFonts w:asciiTheme="majorBidi" w:eastAsia="Times New Roman" w:hAnsiTheme="majorBidi" w:cstheme="majorBidi"/>
+        </w:rPr>
+        <w:t xml:space="preserve">, </w:t>
       </w:r>
       <w:r>
         <w:rPr>
@@ -5828,7 +6299,21 @@
         <w:rPr>
           <w:rFonts w:asciiTheme="majorBidi" w:eastAsia="Times New Roman" w:hAnsiTheme="majorBidi" w:cstheme="majorBidi"/>
         </w:rPr>
-        <w:t>, ResNet, MLP</w:t>
+        <w:t xml:space="preserve">, </w:t>
+      </w:r>
+      <w:proofErr w:type="spellStart"/>
+      <w:r>
+        <w:rPr>
+          <w:rFonts w:asciiTheme="majorBidi" w:eastAsia="Times New Roman" w:hAnsiTheme="majorBidi" w:cstheme="majorBidi"/>
+        </w:rPr>
+        <w:t>ResNet</w:t>
+      </w:r>
+      <w:proofErr w:type="spellEnd"/>
+      <w:r>
+        <w:rPr>
+          <w:rFonts w:asciiTheme="majorBidi" w:eastAsia="Times New Roman" w:hAnsiTheme="majorBidi" w:cstheme="majorBidi"/>
+        </w:rPr>
+        <w:t>, MLP</w:t>
       </w:r>
     </w:p>
     <w:p>
@@ -5894,7 +6379,21 @@
         <w:rPr>
           <w:rFonts w:asciiTheme="majorBidi" w:eastAsia="Times New Roman" w:hAnsiTheme="majorBidi" w:cstheme="majorBidi"/>
         </w:rPr>
-        <w:t>, Unity, TinkerCAD, Cura</w:t>
+        <w:t xml:space="preserve">, Unity, </w:t>
+      </w:r>
+      <w:proofErr w:type="spellStart"/>
+      <w:r>
+        <w:rPr>
+          <w:rFonts w:asciiTheme="majorBidi" w:eastAsia="Times New Roman" w:hAnsiTheme="majorBidi" w:cstheme="majorBidi"/>
+        </w:rPr>
+        <w:t>TinkerCAD</w:t>
+      </w:r>
+      <w:proofErr w:type="spellEnd"/>
+      <w:r>
+        <w:rPr>
+          <w:rFonts w:asciiTheme="majorBidi" w:eastAsia="Times New Roman" w:hAnsiTheme="majorBidi" w:cstheme="majorBidi"/>
+        </w:rPr>
+        <w:t>, Cura</w:t>
       </w:r>
     </w:p>
     <w:p>
@@ -6157,7 +6656,23 @@
           <w:rFonts w:asciiTheme="majorBidi" w:eastAsia="Times New Roman" w:hAnsiTheme="majorBidi" w:cstheme="majorBidi"/>
           <w:b/>
         </w:rPr>
-        <w:t xml:space="preserve"> (WPI, On Device Deep Learning)</w:t>
+        <w:t xml:space="preserve"> (WPI, </w:t>
+      </w:r>
+      <w:proofErr w:type="gramStart"/>
+      <w:r>
+        <w:rPr>
+          <w:rFonts w:asciiTheme="majorBidi" w:eastAsia="Times New Roman" w:hAnsiTheme="majorBidi" w:cstheme="majorBidi"/>
+          <w:b/>
+        </w:rPr>
+        <w:t>On Device</w:t>
+      </w:r>
+      <w:proofErr w:type="gramEnd"/>
+      <w:r>
+        <w:rPr>
+          <w:rFonts w:asciiTheme="majorBidi" w:eastAsia="Times New Roman" w:hAnsiTheme="majorBidi" w:cstheme="majorBidi"/>
+          <w:b/>
+        </w:rPr>
+        <w:t xml:space="preserve"> Deep Learning)</w:t>
       </w:r>
       <w:r>
         <w:rPr>
@@ -6205,7 +6720,21 @@
         <w:rPr>
           <w:rFonts w:asciiTheme="majorBidi" w:eastAsia="Times New Roman" w:hAnsiTheme="majorBidi" w:cstheme="majorBidi"/>
         </w:rPr>
-        <w:t>Developed an edge solution for ultrasound based gesture classification by deploying a pre-trained CNN on a Raspberry Pi.</w:t>
+        <w:t xml:space="preserve">Developed an edge solution for </w:t>
+      </w:r>
+      <w:proofErr w:type="gramStart"/>
+      <w:r>
+        <w:rPr>
+          <w:rFonts w:asciiTheme="majorBidi" w:eastAsia="Times New Roman" w:hAnsiTheme="majorBidi" w:cstheme="majorBidi"/>
+        </w:rPr>
+        <w:t>ultrasound based</w:t>
+      </w:r>
+      <w:proofErr w:type="gramEnd"/>
+      <w:r>
+        <w:rPr>
+          <w:rFonts w:asciiTheme="majorBidi" w:eastAsia="Times New Roman" w:hAnsiTheme="majorBidi" w:cstheme="majorBidi"/>
+        </w:rPr>
+        <w:t xml:space="preserve"> gesture classification by deploying a pre-trained CNN on a Raspberry Pi.</w:t>
       </w:r>
     </w:p>
     <w:p>
@@ -6227,7 +6756,21 @@
         <w:rPr>
           <w:rFonts w:asciiTheme="majorBidi" w:eastAsia="Times New Roman" w:hAnsiTheme="majorBidi" w:cstheme="majorBidi"/>
         </w:rPr>
-        <w:t xml:space="preserve">Utilized Float16 quantization to reduce latency by 10 ms </w:t>
+        <w:t xml:space="preserve">Utilized Float16 quantization to reduce latency by 10 </w:t>
+      </w:r>
+      <w:proofErr w:type="spellStart"/>
+      <w:r>
+        <w:rPr>
+          <w:rFonts w:asciiTheme="majorBidi" w:eastAsia="Times New Roman" w:hAnsiTheme="majorBidi" w:cstheme="majorBidi"/>
+        </w:rPr>
+        <w:t>ms</w:t>
+      </w:r>
+      <w:proofErr w:type="spellEnd"/>
+      <w:r>
+        <w:rPr>
+          <w:rFonts w:asciiTheme="majorBidi" w:eastAsia="Times New Roman" w:hAnsiTheme="majorBidi" w:cstheme="majorBidi"/>
+        </w:rPr>
+        <w:t xml:space="preserve"> </w:t>
       </w:r>
       <w:r>
         <w:rPr>
@@ -6391,11 +6934,19 @@
         </w:rPr>
         <w:t xml:space="preserve">earning framework in </w:t>
       </w:r>
-      <w:r>
-        <w:rPr>
-          <w:rFonts w:asciiTheme="majorBidi" w:eastAsia="Times New Roman" w:hAnsiTheme="majorBidi" w:cstheme="majorBidi"/>
-        </w:rPr>
-        <w:t xml:space="preserve">PyTorch </w:t>
+      <w:proofErr w:type="spellStart"/>
+      <w:r>
+        <w:rPr>
+          <w:rFonts w:asciiTheme="majorBidi" w:eastAsia="Times New Roman" w:hAnsiTheme="majorBidi" w:cstheme="majorBidi"/>
+        </w:rPr>
+        <w:t>PyTorch</w:t>
+      </w:r>
+      <w:proofErr w:type="spellEnd"/>
+      <w:r>
+        <w:rPr>
+          <w:rFonts w:asciiTheme="majorBidi" w:eastAsia="Times New Roman" w:hAnsiTheme="majorBidi" w:cstheme="majorBidi"/>
+        </w:rPr>
+        <w:t xml:space="preserve"> </w:t>
       </w:r>
       <w:r>
         <w:rPr>
@@ -6826,7 +7377,21 @@
         <w:rPr>
           <w:rFonts w:asciiTheme="majorBidi" w:eastAsia="Times New Roman" w:hAnsiTheme="majorBidi" w:cstheme="majorBidi"/>
         </w:rPr>
-        <w:t xml:space="preserve"> Dynamixel </w:t>
+        <w:t xml:space="preserve"> </w:t>
+      </w:r>
+      <w:proofErr w:type="spellStart"/>
+      <w:r>
+        <w:rPr>
+          <w:rFonts w:asciiTheme="majorBidi" w:eastAsia="Times New Roman" w:hAnsiTheme="majorBidi" w:cstheme="majorBidi"/>
+        </w:rPr>
+        <w:t>Dynamixel</w:t>
+      </w:r>
+      <w:proofErr w:type="spellEnd"/>
+      <w:r>
+        <w:rPr>
+          <w:rFonts w:asciiTheme="majorBidi" w:eastAsia="Times New Roman" w:hAnsiTheme="majorBidi" w:cstheme="majorBidi"/>
+        </w:rPr>
+        <w:t xml:space="preserve"> </w:t>
       </w:r>
       <w:r>
         <w:rPr>
@@ -7013,7 +7578,21 @@
         <w:rPr>
           <w:rFonts w:asciiTheme="majorBidi" w:eastAsia="Times New Roman" w:hAnsiTheme="majorBidi" w:cstheme="majorBidi"/>
         </w:rPr>
-        <w:t xml:space="preserve"> a 5-person multi-discipline team to develop a medical robot that can hold an ultrasound probe to detect jugular vein.</w:t>
+        <w:t xml:space="preserve"> a 5-person multi-discipline team to develop a medical robot that can hold an ultrasound probe to detect jugular </w:t>
+      </w:r>
+      <w:proofErr w:type="gramStart"/>
+      <w:r>
+        <w:rPr>
+          <w:rFonts w:asciiTheme="majorBidi" w:eastAsia="Times New Roman" w:hAnsiTheme="majorBidi" w:cstheme="majorBidi"/>
+        </w:rPr>
+        <w:t>vein</w:t>
+      </w:r>
+      <w:proofErr w:type="gramEnd"/>
+      <w:r>
+        <w:rPr>
+          <w:rFonts w:asciiTheme="majorBidi" w:eastAsia="Times New Roman" w:hAnsiTheme="majorBidi" w:cstheme="majorBidi"/>
+        </w:rPr>
+        <w:t>.</w:t>
       </w:r>
       <w:r>
         <w:rPr>
@@ -7424,7 +8003,21 @@
         <w:rPr>
           <w:rFonts w:asciiTheme="majorBidi" w:eastAsia="Times New Roman" w:hAnsiTheme="majorBidi" w:cstheme="majorBidi"/>
         </w:rPr>
-        <w:t>for academic year ’21- ‘22</w:t>
+        <w:t>for academic year ’</w:t>
+      </w:r>
+      <w:proofErr w:type="gramStart"/>
+      <w:r>
+        <w:rPr>
+          <w:rFonts w:asciiTheme="majorBidi" w:eastAsia="Times New Roman" w:hAnsiTheme="majorBidi" w:cstheme="majorBidi"/>
+        </w:rPr>
+        <w:t>21- ‘</w:t>
+      </w:r>
+      <w:proofErr w:type="gramEnd"/>
+      <w:r>
+        <w:rPr>
+          <w:rFonts w:asciiTheme="majorBidi" w:eastAsia="Times New Roman" w:hAnsiTheme="majorBidi" w:cstheme="majorBidi"/>
+        </w:rPr>
+        <w:t>22</w:t>
       </w:r>
       <w:r>
         <w:rPr>
@@ -7880,6 +8473,7 @@
                 <w:rFonts w:asciiTheme="majorBidi" w:eastAsia="Times New Roman" w:hAnsiTheme="majorBidi" w:cstheme="majorBidi"/>
               </w:rPr>
             </w:pPr>
+            <w:proofErr w:type="gramStart"/>
             <w:r>
               <w:rPr>
                 <w:rFonts w:asciiTheme="majorBidi" w:eastAsia="Times New Roman" w:hAnsiTheme="majorBidi" w:cstheme="majorBidi"/>
@@ -7890,7 +8484,14 @@
               <w:rPr>
                 <w:rFonts w:asciiTheme="majorBidi" w:eastAsia="Times New Roman" w:hAnsiTheme="majorBidi" w:cstheme="majorBidi"/>
               </w:rPr>
-              <w:t xml:space="preserve"> ‘24</w:t>
+              <w:t xml:space="preserve"> ‘</w:t>
+            </w:r>
+            <w:proofErr w:type="gramEnd"/>
+            <w:r>
+              <w:rPr>
+                <w:rFonts w:asciiTheme="majorBidi" w:eastAsia="Times New Roman" w:hAnsiTheme="majorBidi" w:cstheme="majorBidi"/>
+              </w:rPr>
+              <w:t>24</w:t>
             </w:r>
           </w:p>
         </w:tc>
@@ -8078,6 +8679,7 @@
                 <w:rFonts w:asciiTheme="majorBidi" w:eastAsia="Times New Roman" w:hAnsiTheme="majorBidi" w:cstheme="majorBidi"/>
               </w:rPr>
             </w:pPr>
+            <w:proofErr w:type="gramStart"/>
             <w:r>
               <w:rPr>
                 <w:rFonts w:asciiTheme="majorBidi" w:eastAsia="Times New Roman" w:hAnsiTheme="majorBidi" w:cstheme="majorBidi"/>
@@ -8090,6 +8692,7 @@
               </w:rPr>
               <w:t>. ‘</w:t>
             </w:r>
+            <w:proofErr w:type="gramEnd"/>
             <w:r>
               <w:rPr>
                 <w:rFonts w:asciiTheme="majorBidi" w:eastAsia="Times New Roman" w:hAnsiTheme="majorBidi" w:cstheme="majorBidi"/>
@@ -8665,69 +9268,8 @@
         </w:rPr>
         <w:t>Sensors Journal.</w:t>
       </w:r>
-    </w:p>
-    <w:p>
-      <w:pPr>
-        <w:numPr>
-          <w:ilvl w:val="0"/>
-          <w:numId w:val="13"/>
-        </w:numPr>
-        <w:tabs>
-          <w:tab w:val="left" w:pos="325"/>
-        </w:tabs>
-        <w:spacing w:line="276" w:lineRule="auto"/>
-        <w:jc w:val="both"/>
-        <w:rPr>
-          <w:rFonts w:asciiTheme="majorBidi" w:eastAsia="Times New Roman" w:hAnsiTheme="majorBidi" w:cstheme="majorBidi"/>
-          <w:sz w:val="19"/>
-          <w:szCs w:val="19"/>
-        </w:rPr>
-      </w:pPr>
-      <w:r>
-        <w:rPr>
-          <w:rFonts w:asciiTheme="majorBidi" w:eastAsia="Times New Roman" w:hAnsiTheme="majorBidi" w:cstheme="majorBidi"/>
-          <w:sz w:val="19"/>
-          <w:szCs w:val="19"/>
-        </w:rPr>
-        <w:t xml:space="preserve">       </w:t>
-      </w:r>
-      <w:r>
-        <w:rPr>
-          <w:rFonts w:asciiTheme="majorBidi" w:eastAsia="Times New Roman" w:hAnsiTheme="majorBidi" w:cstheme="majorBidi"/>
-          <w:b/>
-          <w:bCs/>
-          <w:sz w:val="19"/>
-          <w:szCs w:val="19"/>
-        </w:rPr>
-        <w:t>Bimbraw, K.</w:t>
-      </w:r>
-      <w:r>
-        <w:rPr>
-          <w:rFonts w:asciiTheme="majorBidi" w:eastAsia="Times New Roman" w:hAnsiTheme="majorBidi" w:cstheme="majorBidi"/>
-          <w:sz w:val="19"/>
-          <w:szCs w:val="19"/>
-        </w:rPr>
-        <w:t xml:space="preserve">, Nycz, C. J., Schueler, M., Zhang, Z., &amp; Zhang, H. K. (2023). Simultaneous estimation of hand configurations and finger joint angles using forearm ultrasound. </w:t>
-      </w:r>
-      <w:bookmarkStart w:id="1" w:name="_Hlk184891091"/>
-      <w:r>
-        <w:rPr>
-          <w:rFonts w:asciiTheme="majorBidi" w:eastAsia="Times New Roman" w:hAnsiTheme="majorBidi" w:cstheme="majorBidi"/>
-          <w:i/>
-          <w:iCs/>
-          <w:sz w:val="19"/>
-          <w:szCs w:val="19"/>
-        </w:rPr>
-        <w:t>IEEE Transactions on Medical Robotics and Bionics, 5(1)</w:t>
-      </w:r>
-      <w:bookmarkEnd w:id="1"/>
-      <w:r>
-        <w:rPr>
-          <w:rFonts w:asciiTheme="majorBidi" w:eastAsia="Times New Roman" w:hAnsiTheme="majorBidi" w:cstheme="majorBidi"/>
-          <w:sz w:val="19"/>
-          <w:szCs w:val="19"/>
-        </w:rPr>
-        <w:t xml:space="preserve">, 120-132. </w:t>
+      <w:r>
+        <w:t xml:space="preserve"> </w:t>
       </w:r>
       <w:hyperlink r:id="rId48" w:history="1">
         <w:r>
@@ -8746,7 +9288,7 @@
           <w:sz w:val="19"/>
           <w:szCs w:val="19"/>
         </w:rPr>
-        <w:t xml:space="preserve">. </w:t>
+        <w:t>.</w:t>
       </w:r>
     </w:p>
     <w:p>
@@ -8769,29 +9311,19 @@
       <w:r>
         <w:rPr>
           <w:rFonts w:asciiTheme="majorBidi" w:eastAsia="Times New Roman" w:hAnsiTheme="majorBidi" w:cstheme="majorBidi"/>
+          <w:sz w:val="19"/>
+          <w:szCs w:val="19"/>
+        </w:rPr>
+        <w:t xml:space="preserve">       </w:t>
+      </w:r>
+      <w:r>
+        <w:rPr>
+          <w:rFonts w:asciiTheme="majorBidi" w:eastAsia="Times New Roman" w:hAnsiTheme="majorBidi" w:cstheme="majorBidi"/>
           <w:b/>
           <w:bCs/>
           <w:sz w:val="19"/>
           <w:szCs w:val="19"/>
         </w:rPr>
-        <w:t xml:space="preserve">       </w:t>
-      </w:r>
-      <w:r>
-        <w:rPr>
-          <w:rFonts w:asciiTheme="majorBidi" w:eastAsia="Times New Roman" w:hAnsiTheme="majorBidi" w:cstheme="majorBidi"/>
-          <w:sz w:val="19"/>
-          <w:szCs w:val="19"/>
-        </w:rPr>
-        <w:t xml:space="preserve">Tsumura, R., Hardin, J.W., </w:t>
-      </w:r>
-      <w:r>
-        <w:rPr>
-          <w:rFonts w:asciiTheme="majorBidi" w:eastAsia="Times New Roman" w:hAnsiTheme="majorBidi" w:cstheme="majorBidi"/>
-          <w:b/>
-          <w:bCs/>
-          <w:sz w:val="19"/>
-          <w:szCs w:val="19"/>
-        </w:rPr>
         <w:t>Bimbraw, K.</w:t>
       </w:r>
       <w:r>
@@ -8800,40 +9332,9 @@
           <w:sz w:val="19"/>
           <w:szCs w:val="19"/>
         </w:rPr>
-        <w:t xml:space="preserve">, Grossestreuer, A.V., Odusanya, O.S., Zheng, Y., Hill, J.C., Hoffmann, B., Soboyejo, W. and Zhang, H.K. </w:t>
-      </w:r>
-      <w:r>
-        <w:rPr>
-          <w:rFonts w:asciiTheme="majorBidi" w:eastAsia="Times New Roman" w:hAnsiTheme="majorBidi" w:cstheme="majorBidi"/>
-          <w:sz w:val="19"/>
-          <w:szCs w:val="19"/>
-        </w:rPr>
-        <w:t>(</w:t>
-      </w:r>
-      <w:r>
-        <w:rPr>
-          <w:rFonts w:asciiTheme="majorBidi" w:eastAsia="Times New Roman" w:hAnsiTheme="majorBidi" w:cstheme="majorBidi"/>
-          <w:sz w:val="19"/>
-          <w:szCs w:val="19"/>
-        </w:rPr>
-        <w:t>2021</w:t>
-      </w:r>
-      <w:r>
-        <w:rPr>
-          <w:rFonts w:asciiTheme="majorBidi" w:eastAsia="Times New Roman" w:hAnsiTheme="majorBidi" w:cstheme="majorBidi"/>
-          <w:sz w:val="19"/>
-          <w:szCs w:val="19"/>
-        </w:rPr>
-        <w:t>)</w:t>
-      </w:r>
-      <w:r>
-        <w:rPr>
-          <w:rFonts w:asciiTheme="majorBidi" w:eastAsia="Times New Roman" w:hAnsiTheme="majorBidi" w:cstheme="majorBidi"/>
-          <w:sz w:val="19"/>
-          <w:szCs w:val="19"/>
-        </w:rPr>
-        <w:t xml:space="preserve">. Tele-Operative Low-Cost Robotic Lung Ultrasound Scanning Platform for Triage of COVID-19 Patients. </w:t>
-      </w:r>
+        <w:t xml:space="preserve">, Nycz, C. J., Schueler, M., Zhang, Z., &amp; Zhang, H. K. (2023). Simultaneous estimation of hand configurations and finger joint angles using forearm ultrasound. </w:t>
+      </w:r>
+      <w:bookmarkStart w:id="1" w:name="_Hlk184891091"/>
       <w:r>
         <w:rPr>
           <w:rFonts w:asciiTheme="majorBidi" w:eastAsia="Times New Roman" w:hAnsiTheme="majorBidi" w:cstheme="majorBidi"/>
@@ -8842,6 +9343,148 @@
           <w:sz w:val="19"/>
           <w:szCs w:val="19"/>
         </w:rPr>
+        <w:t>IEEE Transactions on Medical Robotics and Bionics, 5(1)</w:t>
+      </w:r>
+      <w:bookmarkEnd w:id="1"/>
+      <w:r>
+        <w:rPr>
+          <w:rFonts w:asciiTheme="majorBidi" w:eastAsia="Times New Roman" w:hAnsiTheme="majorBidi" w:cstheme="majorBidi"/>
+          <w:sz w:val="19"/>
+          <w:szCs w:val="19"/>
+        </w:rPr>
+        <w:t xml:space="preserve">, 120-132. </w:t>
+      </w:r>
+      <w:hyperlink r:id="rId49" w:history="1">
+        <w:r>
+          <w:rPr>
+            <w:rStyle w:val="Hyperlink"/>
+            <w:rFonts w:asciiTheme="majorBidi" w:eastAsia="Times New Roman" w:hAnsiTheme="majorBidi" w:cstheme="majorBidi"/>
+            <w:sz w:val="19"/>
+            <w:szCs w:val="19"/>
+          </w:rPr>
+          <w:t>Paper</w:t>
+        </w:r>
+      </w:hyperlink>
+      <w:r>
+        <w:rPr>
+          <w:rFonts w:asciiTheme="majorBidi" w:eastAsia="Times New Roman" w:hAnsiTheme="majorBidi" w:cstheme="majorBidi"/>
+          <w:sz w:val="19"/>
+          <w:szCs w:val="19"/>
+        </w:rPr>
+        <w:t xml:space="preserve">. </w:t>
+      </w:r>
+    </w:p>
+    <w:p>
+      <w:pPr>
+        <w:numPr>
+          <w:ilvl w:val="0"/>
+          <w:numId w:val="13"/>
+        </w:numPr>
+        <w:tabs>
+          <w:tab w:val="left" w:pos="325"/>
+        </w:tabs>
+        <w:spacing w:line="276" w:lineRule="auto"/>
+        <w:jc w:val="both"/>
+        <w:rPr>
+          <w:rFonts w:asciiTheme="majorBidi" w:eastAsia="Times New Roman" w:hAnsiTheme="majorBidi" w:cstheme="majorBidi"/>
+          <w:sz w:val="19"/>
+          <w:szCs w:val="19"/>
+        </w:rPr>
+      </w:pPr>
+      <w:r>
+        <w:rPr>
+          <w:rFonts w:asciiTheme="majorBidi" w:eastAsia="Times New Roman" w:hAnsiTheme="majorBidi" w:cstheme="majorBidi"/>
+          <w:b/>
+          <w:bCs/>
+          <w:sz w:val="19"/>
+          <w:szCs w:val="19"/>
+        </w:rPr>
+        <w:t xml:space="preserve">       </w:t>
+      </w:r>
+      <w:r>
+        <w:rPr>
+          <w:rFonts w:asciiTheme="majorBidi" w:eastAsia="Times New Roman" w:hAnsiTheme="majorBidi" w:cstheme="majorBidi"/>
+          <w:sz w:val="19"/>
+          <w:szCs w:val="19"/>
+        </w:rPr>
+        <w:t xml:space="preserve">Tsumura, R., Hardin, J.W., </w:t>
+      </w:r>
+      <w:r>
+        <w:rPr>
+          <w:rFonts w:asciiTheme="majorBidi" w:eastAsia="Times New Roman" w:hAnsiTheme="majorBidi" w:cstheme="majorBidi"/>
+          <w:b/>
+          <w:bCs/>
+          <w:sz w:val="19"/>
+          <w:szCs w:val="19"/>
+        </w:rPr>
+        <w:t>Bimbraw, K.</w:t>
+      </w:r>
+      <w:r>
+        <w:rPr>
+          <w:rFonts w:asciiTheme="majorBidi" w:eastAsia="Times New Roman" w:hAnsiTheme="majorBidi" w:cstheme="majorBidi"/>
+          <w:sz w:val="19"/>
+          <w:szCs w:val="19"/>
+        </w:rPr>
+        <w:t xml:space="preserve">, </w:t>
+      </w:r>
+      <w:proofErr w:type="spellStart"/>
+      <w:r>
+        <w:rPr>
+          <w:rFonts w:asciiTheme="majorBidi" w:eastAsia="Times New Roman" w:hAnsiTheme="majorBidi" w:cstheme="majorBidi"/>
+          <w:sz w:val="19"/>
+          <w:szCs w:val="19"/>
+        </w:rPr>
+        <w:t>Grossestreuer</w:t>
+      </w:r>
+      <w:proofErr w:type="spellEnd"/>
+      <w:r>
+        <w:rPr>
+          <w:rFonts w:asciiTheme="majorBidi" w:eastAsia="Times New Roman" w:hAnsiTheme="majorBidi" w:cstheme="majorBidi"/>
+          <w:sz w:val="19"/>
+          <w:szCs w:val="19"/>
+        </w:rPr>
+        <w:t xml:space="preserve">, A.V., Odusanya, O.S., Zheng, Y., Hill, J.C., Hoffmann, B., Soboyejo, W. and Zhang, H.K. </w:t>
+      </w:r>
+      <w:r>
+        <w:rPr>
+          <w:rFonts w:asciiTheme="majorBidi" w:eastAsia="Times New Roman" w:hAnsiTheme="majorBidi" w:cstheme="majorBidi"/>
+          <w:sz w:val="19"/>
+          <w:szCs w:val="19"/>
+        </w:rPr>
+        <w:t>(</w:t>
+      </w:r>
+      <w:r>
+        <w:rPr>
+          <w:rFonts w:asciiTheme="majorBidi" w:eastAsia="Times New Roman" w:hAnsiTheme="majorBidi" w:cstheme="majorBidi"/>
+          <w:sz w:val="19"/>
+          <w:szCs w:val="19"/>
+        </w:rPr>
+        <w:t>2021</w:t>
+      </w:r>
+      <w:r>
+        <w:rPr>
+          <w:rFonts w:asciiTheme="majorBidi" w:eastAsia="Times New Roman" w:hAnsiTheme="majorBidi" w:cstheme="majorBidi"/>
+          <w:sz w:val="19"/>
+          <w:szCs w:val="19"/>
+        </w:rPr>
+        <w:t>)</w:t>
+      </w:r>
+      <w:r>
+        <w:rPr>
+          <w:rFonts w:asciiTheme="majorBidi" w:eastAsia="Times New Roman" w:hAnsiTheme="majorBidi" w:cstheme="majorBidi"/>
+          <w:sz w:val="19"/>
+          <w:szCs w:val="19"/>
+        </w:rPr>
+        <w:t xml:space="preserve">. Tele-Operative Low-Cost Robotic Lung Ultrasound Scanning Platform for Triage of COVID-19 Patients. </w:t>
+      </w:r>
+      <w:r>
+        <w:rPr>
+          <w:rFonts w:asciiTheme="majorBidi" w:eastAsia="Times New Roman" w:hAnsiTheme="majorBidi" w:cstheme="majorBidi"/>
+          <w:i/>
+          <w:iCs/>
+          <w:sz w:val="19"/>
+          <w:szCs w:val="19"/>
+        </w:rPr>
         <w:t>IEEE Robotics and Automation Letters, 6</w:t>
       </w:r>
       <w:r>
@@ -8852,7 +9495,7 @@
         </w:rPr>
         <w:t xml:space="preserve">(3), pp.4664-4671. </w:t>
       </w:r>
-      <w:hyperlink r:id="rId49" w:history="1">
+      <w:hyperlink r:id="rId50" w:history="1">
         <w:r>
           <w:rPr>
             <w:rStyle w:val="Hyperlink"/>
@@ -8872,7 +9515,7 @@
         </w:rPr>
         <w:t xml:space="preserve">. </w:t>
       </w:r>
-      <w:hyperlink r:id="rId50" w:history="1">
+      <w:hyperlink r:id="rId51" w:history="1">
         <w:r>
           <w:rPr>
             <w:rStyle w:val="Hyperlink"/>
@@ -8967,7 +9610,25 @@
           <w:sz w:val="19"/>
           <w:szCs w:val="19"/>
         </w:rPr>
-        <w:t xml:space="preserve">). GPT Sonograpy: Hand Gesture Decoding from Forearm Ultrasound Images via VLM. </w:t>
+        <w:t xml:space="preserve">). GPT </w:t>
+      </w:r>
+      <w:proofErr w:type="spellStart"/>
+      <w:r>
+        <w:rPr>
+          <w:rFonts w:asciiTheme="majorBidi" w:eastAsia="Times New Roman" w:hAnsiTheme="majorBidi" w:cstheme="majorBidi"/>
+          <w:sz w:val="19"/>
+          <w:szCs w:val="19"/>
+        </w:rPr>
+        <w:t>Sonograpy</w:t>
+      </w:r>
+      <w:proofErr w:type="spellEnd"/>
+      <w:r>
+        <w:rPr>
+          <w:rFonts w:asciiTheme="majorBidi" w:eastAsia="Times New Roman" w:hAnsiTheme="majorBidi" w:cstheme="majorBidi"/>
+          <w:sz w:val="19"/>
+          <w:szCs w:val="19"/>
+        </w:rPr>
+        <w:t xml:space="preserve">: Hand Gesture Decoding from Forearm Ultrasound Images via VLM. </w:t>
       </w:r>
       <w:r>
         <w:rPr>
@@ -9007,7 +9668,7 @@
         </w:rPr>
         <w:t xml:space="preserve">. </w:t>
       </w:r>
-      <w:hyperlink r:id="rId51" w:history="1">
+      <w:hyperlink r:id="rId52" w:history="1">
         <w:r>
           <w:rPr>
             <w:rStyle w:val="Hyperlink"/>
@@ -9489,6 +10150,7 @@
         </w:rPr>
         <w:t xml:space="preserve">   </w:t>
       </w:r>
+      <w:proofErr w:type="spellStart"/>
       <w:r>
         <w:rPr>
           <w:rFonts w:asciiTheme="majorBidi" w:eastAsia="Times New Roman" w:hAnsiTheme="majorBidi" w:cstheme="majorBidi"/>
@@ -9497,6 +10159,7 @@
         </w:rPr>
         <w:t>Ramuu</w:t>
       </w:r>
+      <w:proofErr w:type="spellEnd"/>
       <w:r>
         <w:rPr>
           <w:rFonts w:asciiTheme="majorBidi" w:eastAsia="Times New Roman" w:hAnsiTheme="majorBidi" w:cstheme="majorBidi"/>
@@ -9539,13 +10202,23 @@
         </w:rPr>
         <w:t xml:space="preserve">Murphy, A., </w:t>
       </w:r>
-      <w:r>
-        <w:rPr>
-          <w:rFonts w:asciiTheme="majorBidi" w:eastAsia="Times New Roman" w:hAnsiTheme="majorBidi" w:cstheme="majorBidi"/>
-          <w:sz w:val="19"/>
-          <w:szCs w:val="19"/>
-        </w:rPr>
-        <w:t xml:space="preserve">Cossettini, </w:t>
+      <w:proofErr w:type="spellStart"/>
+      <w:r>
+        <w:rPr>
+          <w:rFonts w:asciiTheme="majorBidi" w:eastAsia="Times New Roman" w:hAnsiTheme="majorBidi" w:cstheme="majorBidi"/>
+          <w:sz w:val="19"/>
+          <w:szCs w:val="19"/>
+        </w:rPr>
+        <w:t>Cossettini</w:t>
+      </w:r>
+      <w:proofErr w:type="spellEnd"/>
+      <w:r>
+        <w:rPr>
+          <w:rFonts w:asciiTheme="majorBidi" w:eastAsia="Times New Roman" w:hAnsiTheme="majorBidi" w:cstheme="majorBidi"/>
+          <w:sz w:val="19"/>
+          <w:szCs w:val="19"/>
+        </w:rPr>
+        <w:t xml:space="preserve">, </w:t>
       </w:r>
       <w:r>
         <w:rPr>
@@ -9893,13 +10566,23 @@
         </w:rPr>
         <w:t xml:space="preserve">). </w:t>
       </w:r>
-      <w:r>
-        <w:rPr>
-          <w:rFonts w:asciiTheme="majorBidi" w:eastAsia="Times New Roman" w:hAnsiTheme="majorBidi" w:cstheme="majorBidi"/>
-          <w:sz w:val="19"/>
-          <w:szCs w:val="19"/>
-        </w:rPr>
-        <w:t>Tranfer Learning and Quantization for Efficient AP vs. LA X-Ray View Classification on an Edge Device</w:t>
+      <w:proofErr w:type="spellStart"/>
+      <w:r>
+        <w:rPr>
+          <w:rFonts w:asciiTheme="majorBidi" w:eastAsia="Times New Roman" w:hAnsiTheme="majorBidi" w:cstheme="majorBidi"/>
+          <w:sz w:val="19"/>
+          <w:szCs w:val="19"/>
+        </w:rPr>
+        <w:t>Tranfer</w:t>
+      </w:r>
+      <w:proofErr w:type="spellEnd"/>
+      <w:r>
+        <w:rPr>
+          <w:rFonts w:asciiTheme="majorBidi" w:eastAsia="Times New Roman" w:hAnsiTheme="majorBidi" w:cstheme="majorBidi"/>
+          <w:sz w:val="19"/>
+          <w:szCs w:val="19"/>
+        </w:rPr>
+        <w:t xml:space="preserve"> Learning and Quantization for Efficient AP vs. LA X-Ray View Classification on an Edge Device</w:t>
       </w:r>
       <w:r>
         <w:rPr>
@@ -9944,105 +10627,6 @@
           <w:szCs w:val="19"/>
         </w:rPr>
         <w:t>- Short Papers</w:t>
-      </w:r>
-      <w:r>
-        <w:rPr>
-          <w:rFonts w:asciiTheme="majorBidi" w:eastAsia="Times New Roman" w:hAnsiTheme="majorBidi" w:cstheme="majorBidi"/>
-          <w:sz w:val="19"/>
-          <w:szCs w:val="19"/>
-        </w:rPr>
-        <w:t xml:space="preserve">. </w:t>
-      </w:r>
-      <w:hyperlink r:id="rId52" w:history="1">
-        <w:r>
-          <w:rPr>
-            <w:rStyle w:val="Hyperlink"/>
-            <w:rFonts w:asciiTheme="majorBidi" w:eastAsia="Times New Roman" w:hAnsiTheme="majorBidi" w:cstheme="majorBidi"/>
-            <w:sz w:val="19"/>
-            <w:szCs w:val="19"/>
-          </w:rPr>
-          <w:t>Paper</w:t>
-        </w:r>
-      </w:hyperlink>
-      <w:r>
-        <w:rPr>
-          <w:rFonts w:asciiTheme="majorBidi" w:eastAsia="Times New Roman" w:hAnsiTheme="majorBidi" w:cstheme="majorBidi"/>
-          <w:sz w:val="19"/>
-          <w:szCs w:val="19"/>
-        </w:rPr>
-        <w:t>.</w:t>
-      </w:r>
-    </w:p>
-    <w:p>
-      <w:pPr>
-        <w:numPr>
-          <w:ilvl w:val="0"/>
-          <w:numId w:val="21"/>
-        </w:numPr>
-        <w:tabs>
-          <w:tab w:val="left" w:pos="325"/>
-        </w:tabs>
-        <w:spacing w:line="276" w:lineRule="auto"/>
-        <w:jc w:val="both"/>
-        <w:rPr>
-          <w:rFonts w:asciiTheme="majorBidi" w:eastAsia="Times New Roman" w:hAnsiTheme="majorBidi" w:cstheme="majorBidi"/>
-          <w:sz w:val="19"/>
-          <w:szCs w:val="19"/>
-        </w:rPr>
-      </w:pPr>
-      <w:r>
-        <w:rPr>
-          <w:rFonts w:asciiTheme="majorBidi" w:eastAsia="Times New Roman" w:hAnsiTheme="majorBidi" w:cstheme="majorBidi"/>
-          <w:b/>
-          <w:bCs/>
-          <w:sz w:val="19"/>
-          <w:szCs w:val="19"/>
-        </w:rPr>
-        <w:t xml:space="preserve">       </w:t>
-      </w:r>
-      <w:r>
-        <w:rPr>
-          <w:rFonts w:asciiTheme="majorBidi" w:eastAsia="Times New Roman" w:hAnsiTheme="majorBidi" w:cstheme="majorBidi"/>
-          <w:b/>
-          <w:bCs/>
-          <w:sz w:val="19"/>
-          <w:szCs w:val="19"/>
-        </w:rPr>
-        <w:t>Bimbraw, K.</w:t>
-      </w:r>
-      <w:r>
-        <w:rPr>
-          <w:rFonts w:asciiTheme="majorBidi" w:eastAsia="Times New Roman" w:hAnsiTheme="majorBidi" w:cstheme="majorBidi"/>
-          <w:sz w:val="19"/>
-          <w:szCs w:val="19"/>
-        </w:rPr>
-        <w:t>, Zhang, H. K., &amp; Islam, B. (2024, September). Forearm Ultrasound based Gesture Recognition on Edge</w:t>
-      </w:r>
-      <w:r>
-        <w:rPr>
-          <w:rFonts w:asciiTheme="majorBidi" w:eastAsia="Times New Roman" w:hAnsiTheme="majorBidi" w:cstheme="majorBidi"/>
-          <w:sz w:val="19"/>
-          <w:szCs w:val="19"/>
-        </w:rPr>
-        <w:t xml:space="preserve">. </w:t>
-      </w:r>
-      <w:r>
-        <w:rPr>
-          <w:rFonts w:asciiTheme="majorBidi" w:eastAsia="Times New Roman" w:hAnsiTheme="majorBidi" w:cstheme="majorBidi"/>
-          <w:sz w:val="19"/>
-          <w:szCs w:val="19"/>
-        </w:rPr>
-        <w:t>In </w:t>
-      </w:r>
-      <w:r>
-        <w:rPr>
-          <w:rFonts w:asciiTheme="majorBidi" w:eastAsia="Times New Roman" w:hAnsiTheme="majorBidi" w:cstheme="majorBidi"/>
-          <w:i/>
-          <w:iCs/>
-          <w:sz w:val="19"/>
-          <w:szCs w:val="19"/>
-        </w:rPr>
-        <w:t>2024 IEEE Body Sensor Networks Conference</w:t>
       </w:r>
       <w:r>
         <w:rPr>
@@ -10115,87 +10699,7 @@
           <w:sz w:val="19"/>
           <w:szCs w:val="19"/>
         </w:rPr>
-        <w:t>, Talele</w:t>
-      </w:r>
-      <w:r>
-        <w:rPr>
-          <w:rFonts w:asciiTheme="majorBidi" w:eastAsia="Times New Roman" w:hAnsiTheme="majorBidi" w:cstheme="majorBidi"/>
-          <w:sz w:val="19"/>
-          <w:szCs w:val="19"/>
-        </w:rPr>
-        <w:t xml:space="preserve">, </w:t>
-      </w:r>
-      <w:r>
-        <w:rPr>
-          <w:rFonts w:asciiTheme="majorBidi" w:eastAsia="Times New Roman" w:hAnsiTheme="majorBidi" w:cstheme="majorBidi"/>
-          <w:sz w:val="19"/>
-          <w:szCs w:val="19"/>
-        </w:rPr>
-        <w:t>A</w:t>
-      </w:r>
-      <w:r>
-        <w:rPr>
-          <w:rFonts w:asciiTheme="majorBidi" w:eastAsia="Times New Roman" w:hAnsiTheme="majorBidi" w:cstheme="majorBidi"/>
-          <w:sz w:val="19"/>
-          <w:szCs w:val="19"/>
-        </w:rPr>
-        <w:t xml:space="preserve">., </w:t>
-      </w:r>
-      <w:r>
-        <w:rPr>
-          <w:rFonts w:asciiTheme="majorBidi" w:eastAsia="Times New Roman" w:hAnsiTheme="majorBidi" w:cstheme="majorBidi"/>
-          <w:sz w:val="19"/>
-          <w:szCs w:val="19"/>
-        </w:rPr>
-        <w:t xml:space="preserve">&amp; </w:t>
-      </w:r>
-      <w:r>
-        <w:rPr>
-          <w:rFonts w:asciiTheme="majorBidi" w:eastAsia="Times New Roman" w:hAnsiTheme="majorBidi" w:cstheme="majorBidi"/>
-          <w:sz w:val="19"/>
-          <w:szCs w:val="19"/>
-        </w:rPr>
-        <w:t>Zhang, H. K.</w:t>
-      </w:r>
-      <w:r>
-        <w:rPr>
-          <w:rFonts w:asciiTheme="majorBidi" w:eastAsia="Times New Roman" w:hAnsiTheme="majorBidi" w:cstheme="majorBidi"/>
-          <w:sz w:val="19"/>
-          <w:szCs w:val="19"/>
-        </w:rPr>
-        <w:t xml:space="preserve"> </w:t>
-      </w:r>
-      <w:r>
-        <w:rPr>
-          <w:rFonts w:asciiTheme="majorBidi" w:eastAsia="Times New Roman" w:hAnsiTheme="majorBidi" w:cstheme="majorBidi"/>
-          <w:sz w:val="19"/>
-          <w:szCs w:val="19"/>
-        </w:rPr>
-        <w:t xml:space="preserve">(2024, </w:t>
-      </w:r>
-      <w:r>
-        <w:rPr>
-          <w:rFonts w:asciiTheme="majorBidi" w:eastAsia="Times New Roman" w:hAnsiTheme="majorBidi" w:cstheme="majorBidi"/>
-          <w:sz w:val="19"/>
-          <w:szCs w:val="19"/>
-        </w:rPr>
-        <w:t>September</w:t>
-      </w:r>
-      <w:r>
-        <w:rPr>
-          <w:rFonts w:asciiTheme="majorBidi" w:eastAsia="Times New Roman" w:hAnsiTheme="majorBidi" w:cstheme="majorBidi"/>
-          <w:sz w:val="19"/>
-          <w:szCs w:val="19"/>
-        </w:rPr>
-        <w:t xml:space="preserve">). </w:t>
-      </w:r>
-      <w:r>
-        <w:rPr>
-          <w:rFonts w:asciiTheme="majorBidi" w:eastAsia="Times New Roman" w:hAnsiTheme="majorBidi" w:cstheme="majorBidi"/>
-          <w:sz w:val="19"/>
-          <w:szCs w:val="19"/>
-        </w:rPr>
-        <w:t>Hand Gesture Classification based on Forearm Ultrasound Video Snippets Using 3D Convolutional Neural Networks</w:t>
+        <w:t>, Zhang, H. K., &amp; Islam, B. (2024, September). Forearm Ultrasound based Gesture Recognition on Edge</w:t>
       </w:r>
       <w:r>
         <w:rPr>
@@ -10211,7 +10715,7 @@
           <w:sz w:val="19"/>
           <w:szCs w:val="19"/>
         </w:rPr>
-        <w:t xml:space="preserve">In </w:t>
+        <w:t>In </w:t>
       </w:r>
       <w:r>
         <w:rPr>
@@ -10221,41 +10725,15 @@
           <w:sz w:val="19"/>
           <w:szCs w:val="19"/>
         </w:rPr>
-        <w:t>2024 IEEE International Ultrasonics Symposium (IUS)</w:t>
-      </w:r>
-      <w:r>
-        <w:rPr>
-          <w:rFonts w:asciiTheme="majorBidi" w:eastAsia="Times New Roman" w:hAnsiTheme="majorBidi" w:cstheme="majorBidi"/>
-          <w:i/>
-          <w:iCs/>
-          <w:sz w:val="19"/>
-          <w:szCs w:val="19"/>
-        </w:rPr>
-        <w:t xml:space="preserve"> </w:t>
-      </w:r>
-      <w:r>
-        <w:rPr>
-          <w:rFonts w:asciiTheme="majorBidi" w:eastAsia="Times New Roman" w:hAnsiTheme="majorBidi" w:cstheme="majorBidi"/>
-          <w:sz w:val="19"/>
-          <w:szCs w:val="19"/>
-        </w:rPr>
-        <w:t xml:space="preserve">(pp. 1-4). </w:t>
-      </w:r>
-      <w:r>
-        <w:rPr>
-          <w:rFonts w:asciiTheme="majorBidi" w:eastAsia="Times New Roman" w:hAnsiTheme="majorBidi" w:cstheme="majorBidi"/>
-          <w:sz w:val="19"/>
-          <w:szCs w:val="19"/>
-        </w:rPr>
-        <w:t>IEEE.</w:t>
-      </w:r>
-      <w:r>
-        <w:rPr>
-          <w:rFonts w:asciiTheme="majorBidi" w:eastAsia="Times New Roman" w:hAnsiTheme="majorBidi" w:cstheme="majorBidi"/>
-          <w:sz w:val="19"/>
-          <w:szCs w:val="19"/>
-        </w:rPr>
-        <w:t xml:space="preserve"> </w:t>
+        <w:t>2024 IEEE Body Sensor Networks Conference</w:t>
+      </w:r>
+      <w:r>
+        <w:rPr>
+          <w:rFonts w:asciiTheme="majorBidi" w:eastAsia="Times New Roman" w:hAnsiTheme="majorBidi" w:cstheme="majorBidi"/>
+          <w:sz w:val="19"/>
+          <w:szCs w:val="19"/>
+        </w:rPr>
+        <w:t xml:space="preserve">. </w:t>
       </w:r>
       <w:hyperlink r:id="rId54" w:history="1">
         <w:r>
@@ -10302,7 +10780,7 @@
           <w:sz w:val="19"/>
           <w:szCs w:val="19"/>
         </w:rPr>
-        <w:t xml:space="preserve">        </w:t>
+        <w:t xml:space="preserve">       </w:t>
       </w:r>
       <w:r>
         <w:rPr>
@@ -10322,13 +10800,39 @@
         </w:rPr>
         <w:t xml:space="preserve">, </w:t>
       </w:r>
-      <w:r>
-        <w:rPr>
-          <w:rFonts w:asciiTheme="majorBidi" w:eastAsia="Times New Roman" w:hAnsiTheme="majorBidi" w:cstheme="majorBidi"/>
-          <w:sz w:val="19"/>
-          <w:szCs w:val="19"/>
-        </w:rPr>
-        <w:t xml:space="preserve">Rothenberg, J., </w:t>
+      <w:proofErr w:type="spellStart"/>
+      <w:r>
+        <w:rPr>
+          <w:rFonts w:asciiTheme="majorBidi" w:eastAsia="Times New Roman" w:hAnsiTheme="majorBidi" w:cstheme="majorBidi"/>
+          <w:sz w:val="19"/>
+          <w:szCs w:val="19"/>
+        </w:rPr>
+        <w:t>Talele</w:t>
+      </w:r>
+      <w:proofErr w:type="spellEnd"/>
+      <w:r>
+        <w:rPr>
+          <w:rFonts w:asciiTheme="majorBidi" w:eastAsia="Times New Roman" w:hAnsiTheme="majorBidi" w:cstheme="majorBidi"/>
+          <w:sz w:val="19"/>
+          <w:szCs w:val="19"/>
+        </w:rPr>
+        <w:t xml:space="preserve">, </w:t>
+      </w:r>
+      <w:r>
+        <w:rPr>
+          <w:rFonts w:asciiTheme="majorBidi" w:eastAsia="Times New Roman" w:hAnsiTheme="majorBidi" w:cstheme="majorBidi"/>
+          <w:sz w:val="19"/>
+          <w:szCs w:val="19"/>
+        </w:rPr>
+        <w:t>A</w:t>
+      </w:r>
+      <w:r>
+        <w:rPr>
+          <w:rFonts w:asciiTheme="majorBidi" w:eastAsia="Times New Roman" w:hAnsiTheme="majorBidi" w:cstheme="majorBidi"/>
+          <w:sz w:val="19"/>
+          <w:szCs w:val="19"/>
+        </w:rPr>
+        <w:t xml:space="preserve">., </w:t>
       </w:r>
       <w:r>
         <w:rPr>
@@ -10376,23 +10880,15 @@
           <w:sz w:val="19"/>
           <w:szCs w:val="19"/>
         </w:rPr>
-        <w:t>)</w:t>
-      </w:r>
-      <w:r>
-        <w:rPr>
-          <w:rFonts w:asciiTheme="majorBidi" w:eastAsia="Times New Roman" w:hAnsiTheme="majorBidi" w:cstheme="majorBidi"/>
-          <w:sz w:val="19"/>
-          <w:szCs w:val="19"/>
-        </w:rPr>
-        <w:t xml:space="preserve">. </w:t>
-      </w:r>
-      <w:r>
-        <w:rPr>
-          <w:rFonts w:asciiTheme="majorBidi" w:eastAsia="Times New Roman" w:hAnsiTheme="majorBidi" w:cstheme="majorBidi"/>
-          <w:sz w:val="19"/>
-          <w:szCs w:val="19"/>
-        </w:rPr>
-        <w:t>Improving Intersession Reproducibility for Forearm Ultrasound based Hand Gesture Classification through an Incremental Learning Approach</w:t>
+        <w:t xml:space="preserve">). </w:t>
+      </w:r>
+      <w:r>
+        <w:rPr>
+          <w:rFonts w:asciiTheme="majorBidi" w:eastAsia="Times New Roman" w:hAnsiTheme="majorBidi" w:cstheme="majorBidi"/>
+          <w:sz w:val="19"/>
+          <w:szCs w:val="19"/>
+        </w:rPr>
+        <w:t>Hand Gesture Classification based on Forearm Ultrasound Video Snippets Using 3D Convolutional Neural Networks</w:t>
       </w:r>
       <w:r>
         <w:rPr>
@@ -10436,23 +10932,15 @@
           <w:sz w:val="19"/>
           <w:szCs w:val="19"/>
         </w:rPr>
-        <w:t>(pp. 1-4)</w:t>
-      </w:r>
-      <w:r>
-        <w:rPr>
-          <w:rFonts w:asciiTheme="majorBidi" w:eastAsia="Times New Roman" w:hAnsiTheme="majorBidi" w:cstheme="majorBidi"/>
-          <w:sz w:val="19"/>
-          <w:szCs w:val="19"/>
-        </w:rPr>
-        <w:t>.</w:t>
-      </w:r>
-      <w:r>
-        <w:rPr>
-          <w:rFonts w:asciiTheme="majorBidi" w:eastAsia="Times New Roman" w:hAnsiTheme="majorBidi" w:cstheme="majorBidi"/>
-          <w:sz w:val="19"/>
-          <w:szCs w:val="19"/>
-        </w:rPr>
-        <w:t xml:space="preserve"> IEEE.</w:t>
+        <w:t xml:space="preserve">(pp. 1-4). </w:t>
+      </w:r>
+      <w:r>
+        <w:rPr>
+          <w:rFonts w:asciiTheme="majorBidi" w:eastAsia="Times New Roman" w:hAnsiTheme="majorBidi" w:cstheme="majorBidi"/>
+          <w:sz w:val="19"/>
+          <w:szCs w:val="19"/>
+        </w:rPr>
+        <w:t>IEEE.</w:t>
       </w:r>
       <w:r>
         <w:rPr>
@@ -10525,7 +11013,15 @@
           <w:sz w:val="19"/>
           <w:szCs w:val="19"/>
         </w:rPr>
-        <w:t xml:space="preserve">, Liu, J., Wang, Y., </w:t>
+        <w:t xml:space="preserve">, </w:t>
+      </w:r>
+      <w:r>
+        <w:rPr>
+          <w:rFonts w:asciiTheme="majorBidi" w:eastAsia="Times New Roman" w:hAnsiTheme="majorBidi" w:cstheme="majorBidi"/>
+          <w:sz w:val="19"/>
+          <w:szCs w:val="19"/>
+        </w:rPr>
+        <w:t xml:space="preserve">Rothenberg, J., </w:t>
       </w:r>
       <w:r>
         <w:rPr>
@@ -10541,23 +11037,71 @@
           <w:sz w:val="19"/>
           <w:szCs w:val="19"/>
         </w:rPr>
-        <w:t xml:space="preserve">Koike-Akino, </w:t>
-      </w:r>
-      <w:r>
-        <w:rPr>
-          <w:rFonts w:asciiTheme="majorBidi" w:eastAsia="Times New Roman" w:hAnsiTheme="majorBidi" w:cstheme="majorBidi"/>
-          <w:sz w:val="19"/>
-          <w:szCs w:val="19"/>
-        </w:rPr>
-        <w:t xml:space="preserve">T. </w:t>
-      </w:r>
-      <w:r>
-        <w:rPr>
-          <w:rFonts w:asciiTheme="majorBidi" w:eastAsia="Times New Roman" w:hAnsiTheme="majorBidi" w:cstheme="majorBidi"/>
-          <w:sz w:val="19"/>
-          <w:szCs w:val="19"/>
-        </w:rPr>
-        <w:t>(2024, July). Random Channel Ablation for Robust Hand Gesture Classification with Multimodal Biosignals. In </w:t>
+        <w:t>Zhang, H. K.</w:t>
+      </w:r>
+      <w:r>
+        <w:rPr>
+          <w:rFonts w:asciiTheme="majorBidi" w:eastAsia="Times New Roman" w:hAnsiTheme="majorBidi" w:cstheme="majorBidi"/>
+          <w:sz w:val="19"/>
+          <w:szCs w:val="19"/>
+        </w:rPr>
+        <w:t xml:space="preserve"> </w:t>
+      </w:r>
+      <w:r>
+        <w:rPr>
+          <w:rFonts w:asciiTheme="majorBidi" w:eastAsia="Times New Roman" w:hAnsiTheme="majorBidi" w:cstheme="majorBidi"/>
+          <w:sz w:val="19"/>
+          <w:szCs w:val="19"/>
+        </w:rPr>
+        <w:t xml:space="preserve">(2024, </w:t>
+      </w:r>
+      <w:r>
+        <w:rPr>
+          <w:rFonts w:asciiTheme="majorBidi" w:eastAsia="Times New Roman" w:hAnsiTheme="majorBidi" w:cstheme="majorBidi"/>
+          <w:sz w:val="19"/>
+          <w:szCs w:val="19"/>
+        </w:rPr>
+        <w:t>September</w:t>
+      </w:r>
+      <w:r>
+        <w:rPr>
+          <w:rFonts w:asciiTheme="majorBidi" w:eastAsia="Times New Roman" w:hAnsiTheme="majorBidi" w:cstheme="majorBidi"/>
+          <w:sz w:val="19"/>
+          <w:szCs w:val="19"/>
+        </w:rPr>
+        <w:t>)</w:t>
+      </w:r>
+      <w:r>
+        <w:rPr>
+          <w:rFonts w:asciiTheme="majorBidi" w:eastAsia="Times New Roman" w:hAnsiTheme="majorBidi" w:cstheme="majorBidi"/>
+          <w:sz w:val="19"/>
+          <w:szCs w:val="19"/>
+        </w:rPr>
+        <w:t xml:space="preserve">. </w:t>
+      </w:r>
+      <w:r>
+        <w:rPr>
+          <w:rFonts w:asciiTheme="majorBidi" w:eastAsia="Times New Roman" w:hAnsiTheme="majorBidi" w:cstheme="majorBidi"/>
+          <w:sz w:val="19"/>
+          <w:szCs w:val="19"/>
+        </w:rPr>
+        <w:t>Improving Intersession Reproducibility for Forearm Ultrasound based Hand Gesture Classification through an Incremental Learning Approach</w:t>
+      </w:r>
+      <w:r>
+        <w:rPr>
+          <w:rFonts w:asciiTheme="majorBidi" w:eastAsia="Times New Roman" w:hAnsiTheme="majorBidi" w:cstheme="majorBidi"/>
+          <w:sz w:val="19"/>
+          <w:szCs w:val="19"/>
+        </w:rPr>
+        <w:t xml:space="preserve">. </w:t>
+      </w:r>
+      <w:r>
+        <w:rPr>
+          <w:rFonts w:asciiTheme="majorBidi" w:eastAsia="Times New Roman" w:hAnsiTheme="majorBidi" w:cstheme="majorBidi"/>
+          <w:sz w:val="19"/>
+          <w:szCs w:val="19"/>
+        </w:rPr>
+        <w:t xml:space="preserve">In </w:t>
       </w:r>
       <w:r>
         <w:rPr>
@@ -10567,11 +11111,13 @@
           <w:sz w:val="19"/>
           <w:szCs w:val="19"/>
         </w:rPr>
-        <w:t>2024 IEEE Engineering in Medicine and Biology Conference (EMBC)</w:t>
-      </w:r>
-      <w:r>
-        <w:rPr>
-          <w:rFonts w:asciiTheme="majorBidi" w:eastAsia="Times New Roman" w:hAnsiTheme="majorBidi" w:cstheme="majorBidi"/>
+        <w:t>2024 IEEE International Ultrasonics Symposium (IUS)</w:t>
+      </w:r>
+      <w:r>
+        <w:rPr>
+          <w:rFonts w:asciiTheme="majorBidi" w:eastAsia="Times New Roman" w:hAnsiTheme="majorBidi" w:cstheme="majorBidi"/>
+          <w:i/>
+          <w:iCs/>
           <w:sz w:val="19"/>
           <w:szCs w:val="19"/>
         </w:rPr>
@@ -10583,39 +11129,23 @@
           <w:sz w:val="19"/>
           <w:szCs w:val="19"/>
         </w:rPr>
-        <w:t>(pp. 1-</w:t>
-      </w:r>
-      <w:r>
-        <w:rPr>
-          <w:rFonts w:asciiTheme="majorBidi" w:eastAsia="Times New Roman" w:hAnsiTheme="majorBidi" w:cstheme="majorBidi"/>
-          <w:sz w:val="19"/>
-          <w:szCs w:val="19"/>
-        </w:rPr>
-        <w:t>6</w:t>
-      </w:r>
-      <w:r>
-        <w:rPr>
-          <w:rFonts w:asciiTheme="majorBidi" w:eastAsia="Times New Roman" w:hAnsiTheme="majorBidi" w:cstheme="majorBidi"/>
-          <w:sz w:val="19"/>
-          <w:szCs w:val="19"/>
-        </w:rPr>
-        <w:t>).</w:t>
-      </w:r>
-      <w:r>
-        <w:rPr>
-          <w:rFonts w:asciiTheme="majorBidi" w:eastAsia="Times New Roman" w:hAnsiTheme="majorBidi" w:cstheme="majorBidi"/>
-          <w:sz w:val="19"/>
-          <w:szCs w:val="19"/>
-        </w:rPr>
-        <w:t xml:space="preserve"> </w:t>
-      </w:r>
-      <w:r>
-        <w:rPr>
-          <w:rFonts w:asciiTheme="majorBidi" w:eastAsia="Times New Roman" w:hAnsiTheme="majorBidi" w:cstheme="majorBidi"/>
-          <w:sz w:val="19"/>
-          <w:szCs w:val="19"/>
-        </w:rPr>
-        <w:t>IEEE.</w:t>
+        <w:t>(pp. 1-4)</w:t>
+      </w:r>
+      <w:r>
+        <w:rPr>
+          <w:rFonts w:asciiTheme="majorBidi" w:eastAsia="Times New Roman" w:hAnsiTheme="majorBidi" w:cstheme="majorBidi"/>
+          <w:sz w:val="19"/>
+          <w:szCs w:val="19"/>
+        </w:rPr>
+        <w:t>.</w:t>
+      </w:r>
+      <w:r>
+        <w:rPr>
+          <w:rFonts w:asciiTheme="majorBidi" w:eastAsia="Times New Roman" w:hAnsiTheme="majorBidi" w:cstheme="majorBidi"/>
+          <w:sz w:val="19"/>
+          <w:szCs w:val="19"/>
+        </w:rPr>
+        <w:t xml:space="preserve"> IEEE.</w:t>
       </w:r>
       <w:r>
         <w:rPr>
@@ -10688,7 +11218,7 @@
           <w:sz w:val="19"/>
           <w:szCs w:val="19"/>
         </w:rPr>
-        <w:t xml:space="preserve">, </w:t>
+        <w:t xml:space="preserve">, Liu, J., Wang, Y., </w:t>
       </w:r>
       <w:r>
         <w:rPr>
@@ -10704,50 +11234,41 @@
           <w:sz w:val="19"/>
           <w:szCs w:val="19"/>
         </w:rPr>
-        <w:t>Zhang, H. K</w:t>
-      </w:r>
-      <w:r>
-        <w:rPr>
-          <w:rFonts w:asciiTheme="majorBidi" w:eastAsia="Times New Roman" w:hAnsiTheme="majorBidi" w:cstheme="majorBidi"/>
-          <w:sz w:val="19"/>
-          <w:szCs w:val="19"/>
-        </w:rPr>
-        <w:t>.</w:t>
-      </w:r>
-      <w:r>
-        <w:t xml:space="preserve"> </w:t>
-      </w:r>
-      <w:r>
-        <w:rPr>
-          <w:rFonts w:asciiTheme="majorBidi" w:eastAsia="Times New Roman" w:hAnsiTheme="majorBidi" w:cstheme="majorBidi"/>
-          <w:sz w:val="19"/>
-          <w:szCs w:val="19"/>
-        </w:rPr>
-        <w:t xml:space="preserve">(2024, April). </w:t>
-      </w:r>
-      <w:r>
-        <w:rPr>
-          <w:rFonts w:asciiTheme="majorBidi" w:eastAsia="Times New Roman" w:hAnsiTheme="majorBidi" w:cstheme="majorBidi"/>
-          <w:sz w:val="19"/>
-          <w:szCs w:val="19"/>
-        </w:rPr>
-        <w:t>Mirror-based Ultrasound System for Exploring Hand Gesture Classification through Convolutional Neural Network and Vision Transformer</w:t>
-      </w:r>
-      <w:r>
-        <w:rPr>
-          <w:rFonts w:asciiTheme="majorBidi" w:eastAsia="Times New Roman" w:hAnsiTheme="majorBidi" w:cstheme="majorBidi"/>
-          <w:sz w:val="19"/>
-          <w:szCs w:val="19"/>
-        </w:rPr>
-        <w:t xml:space="preserve">. </w:t>
-      </w:r>
-      <w:r>
-        <w:rPr>
-          <w:rFonts w:asciiTheme="majorBidi" w:eastAsia="Times New Roman" w:hAnsiTheme="majorBidi" w:cstheme="majorBidi"/>
-          <w:sz w:val="19"/>
-          <w:szCs w:val="19"/>
-        </w:rPr>
-        <w:t xml:space="preserve">In </w:t>
+        <w:t xml:space="preserve">Koike-Akino, </w:t>
+      </w:r>
+      <w:r>
+        <w:rPr>
+          <w:rFonts w:asciiTheme="majorBidi" w:eastAsia="Times New Roman" w:hAnsiTheme="majorBidi" w:cstheme="majorBidi"/>
+          <w:sz w:val="19"/>
+          <w:szCs w:val="19"/>
+        </w:rPr>
+        <w:t xml:space="preserve">T. </w:t>
+      </w:r>
+      <w:r>
+        <w:rPr>
+          <w:rFonts w:asciiTheme="majorBidi" w:eastAsia="Times New Roman" w:hAnsiTheme="majorBidi" w:cstheme="majorBidi"/>
+          <w:sz w:val="19"/>
+          <w:szCs w:val="19"/>
+        </w:rPr>
+        <w:t xml:space="preserve">(2024, July). Random Channel Ablation for Robust Hand Gesture Classification with Multimodal </w:t>
+      </w:r>
+      <w:proofErr w:type="spellStart"/>
+      <w:r>
+        <w:rPr>
+          <w:rFonts w:asciiTheme="majorBidi" w:eastAsia="Times New Roman" w:hAnsiTheme="majorBidi" w:cstheme="majorBidi"/>
+          <w:sz w:val="19"/>
+          <w:szCs w:val="19"/>
+        </w:rPr>
+        <w:t>Biosignals</w:t>
+      </w:r>
+      <w:proofErr w:type="spellEnd"/>
+      <w:r>
+        <w:rPr>
+          <w:rFonts w:asciiTheme="majorBidi" w:eastAsia="Times New Roman" w:hAnsiTheme="majorBidi" w:cstheme="majorBidi"/>
+          <w:sz w:val="19"/>
+          <w:szCs w:val="19"/>
+        </w:rPr>
+        <w:t>. In </w:t>
       </w:r>
       <w:r>
         <w:rPr>
@@ -10757,6 +11278,196 @@
           <w:sz w:val="19"/>
           <w:szCs w:val="19"/>
         </w:rPr>
+        <w:t>2024 IEEE Engineering in Medicine and Biology Conference (EMBC)</w:t>
+      </w:r>
+      <w:r>
+        <w:rPr>
+          <w:rFonts w:asciiTheme="majorBidi" w:eastAsia="Times New Roman" w:hAnsiTheme="majorBidi" w:cstheme="majorBidi"/>
+          <w:sz w:val="19"/>
+          <w:szCs w:val="19"/>
+        </w:rPr>
+        <w:t xml:space="preserve"> </w:t>
+      </w:r>
+      <w:r>
+        <w:rPr>
+          <w:rFonts w:asciiTheme="majorBidi" w:eastAsia="Times New Roman" w:hAnsiTheme="majorBidi" w:cstheme="majorBidi"/>
+          <w:sz w:val="19"/>
+          <w:szCs w:val="19"/>
+        </w:rPr>
+        <w:t>(pp. 1-</w:t>
+      </w:r>
+      <w:r>
+        <w:rPr>
+          <w:rFonts w:asciiTheme="majorBidi" w:eastAsia="Times New Roman" w:hAnsiTheme="majorBidi" w:cstheme="majorBidi"/>
+          <w:sz w:val="19"/>
+          <w:szCs w:val="19"/>
+        </w:rPr>
+        <w:t>6</w:t>
+      </w:r>
+      <w:r>
+        <w:rPr>
+          <w:rFonts w:asciiTheme="majorBidi" w:eastAsia="Times New Roman" w:hAnsiTheme="majorBidi" w:cstheme="majorBidi"/>
+          <w:sz w:val="19"/>
+          <w:szCs w:val="19"/>
+        </w:rPr>
+        <w:t>).</w:t>
+      </w:r>
+      <w:r>
+        <w:rPr>
+          <w:rFonts w:asciiTheme="majorBidi" w:eastAsia="Times New Roman" w:hAnsiTheme="majorBidi" w:cstheme="majorBidi"/>
+          <w:sz w:val="19"/>
+          <w:szCs w:val="19"/>
+        </w:rPr>
+        <w:t xml:space="preserve"> </w:t>
+      </w:r>
+      <w:r>
+        <w:rPr>
+          <w:rFonts w:asciiTheme="majorBidi" w:eastAsia="Times New Roman" w:hAnsiTheme="majorBidi" w:cstheme="majorBidi"/>
+          <w:sz w:val="19"/>
+          <w:szCs w:val="19"/>
+        </w:rPr>
+        <w:t>IEEE.</w:t>
+      </w:r>
+      <w:r>
+        <w:rPr>
+          <w:rFonts w:asciiTheme="majorBidi" w:eastAsia="Times New Roman" w:hAnsiTheme="majorBidi" w:cstheme="majorBidi"/>
+          <w:sz w:val="19"/>
+          <w:szCs w:val="19"/>
+        </w:rPr>
+        <w:t xml:space="preserve"> </w:t>
+      </w:r>
+      <w:hyperlink r:id="rId57" w:history="1">
+        <w:r>
+          <w:rPr>
+            <w:rStyle w:val="Hyperlink"/>
+            <w:rFonts w:asciiTheme="majorBidi" w:eastAsia="Times New Roman" w:hAnsiTheme="majorBidi" w:cstheme="majorBidi"/>
+            <w:sz w:val="19"/>
+            <w:szCs w:val="19"/>
+          </w:rPr>
+          <w:t>Paper</w:t>
+        </w:r>
+      </w:hyperlink>
+      <w:r>
+        <w:rPr>
+          <w:rFonts w:asciiTheme="majorBidi" w:eastAsia="Times New Roman" w:hAnsiTheme="majorBidi" w:cstheme="majorBidi"/>
+          <w:sz w:val="19"/>
+          <w:szCs w:val="19"/>
+        </w:rPr>
+        <w:t>.</w:t>
+      </w:r>
+    </w:p>
+    <w:p>
+      <w:pPr>
+        <w:numPr>
+          <w:ilvl w:val="0"/>
+          <w:numId w:val="21"/>
+        </w:numPr>
+        <w:tabs>
+          <w:tab w:val="left" w:pos="325"/>
+        </w:tabs>
+        <w:spacing w:line="276" w:lineRule="auto"/>
+        <w:jc w:val="both"/>
+        <w:rPr>
+          <w:rFonts w:asciiTheme="majorBidi" w:eastAsia="Times New Roman" w:hAnsiTheme="majorBidi" w:cstheme="majorBidi"/>
+          <w:sz w:val="19"/>
+          <w:szCs w:val="19"/>
+        </w:rPr>
+      </w:pPr>
+      <w:r>
+        <w:rPr>
+          <w:rFonts w:asciiTheme="majorBidi" w:eastAsia="Times New Roman" w:hAnsiTheme="majorBidi" w:cstheme="majorBidi"/>
+          <w:b/>
+          <w:bCs/>
+          <w:sz w:val="19"/>
+          <w:szCs w:val="19"/>
+        </w:rPr>
+        <w:t xml:space="preserve">        </w:t>
+      </w:r>
+      <w:r>
+        <w:rPr>
+          <w:rFonts w:asciiTheme="majorBidi" w:eastAsia="Times New Roman" w:hAnsiTheme="majorBidi" w:cstheme="majorBidi"/>
+          <w:b/>
+          <w:bCs/>
+          <w:sz w:val="19"/>
+          <w:szCs w:val="19"/>
+        </w:rPr>
+        <w:t>Bimbraw, K.</w:t>
+      </w:r>
+      <w:r>
+        <w:rPr>
+          <w:rFonts w:asciiTheme="majorBidi" w:eastAsia="Times New Roman" w:hAnsiTheme="majorBidi" w:cstheme="majorBidi"/>
+          <w:sz w:val="19"/>
+          <w:szCs w:val="19"/>
+        </w:rPr>
+        <w:t xml:space="preserve">, </w:t>
+      </w:r>
+      <w:r>
+        <w:rPr>
+          <w:rFonts w:asciiTheme="majorBidi" w:eastAsia="Times New Roman" w:hAnsiTheme="majorBidi" w:cstheme="majorBidi"/>
+          <w:sz w:val="19"/>
+          <w:szCs w:val="19"/>
+        </w:rPr>
+        <w:t xml:space="preserve">&amp; </w:t>
+      </w:r>
+      <w:r>
+        <w:rPr>
+          <w:rFonts w:asciiTheme="majorBidi" w:eastAsia="Times New Roman" w:hAnsiTheme="majorBidi" w:cstheme="majorBidi"/>
+          <w:sz w:val="19"/>
+          <w:szCs w:val="19"/>
+        </w:rPr>
+        <w:t>Zhang, H. K</w:t>
+      </w:r>
+      <w:r>
+        <w:rPr>
+          <w:rFonts w:asciiTheme="majorBidi" w:eastAsia="Times New Roman" w:hAnsiTheme="majorBidi" w:cstheme="majorBidi"/>
+          <w:sz w:val="19"/>
+          <w:szCs w:val="19"/>
+        </w:rPr>
+        <w:t>.</w:t>
+      </w:r>
+      <w:r>
+        <w:t xml:space="preserve"> </w:t>
+      </w:r>
+      <w:r>
+        <w:rPr>
+          <w:rFonts w:asciiTheme="majorBidi" w:eastAsia="Times New Roman" w:hAnsiTheme="majorBidi" w:cstheme="majorBidi"/>
+          <w:sz w:val="19"/>
+          <w:szCs w:val="19"/>
+        </w:rPr>
+        <w:t xml:space="preserve">(2024, April). </w:t>
+      </w:r>
+      <w:r>
+        <w:rPr>
+          <w:rFonts w:asciiTheme="majorBidi" w:eastAsia="Times New Roman" w:hAnsiTheme="majorBidi" w:cstheme="majorBidi"/>
+          <w:sz w:val="19"/>
+          <w:szCs w:val="19"/>
+        </w:rPr>
+        <w:t>Mirror-based Ultrasound System for Exploring Hand Gesture Classification through Convolutional Neural Network and Vision Transformer</w:t>
+      </w:r>
+      <w:r>
+        <w:rPr>
+          <w:rFonts w:asciiTheme="majorBidi" w:eastAsia="Times New Roman" w:hAnsiTheme="majorBidi" w:cstheme="majorBidi"/>
+          <w:sz w:val="19"/>
+          <w:szCs w:val="19"/>
+        </w:rPr>
+        <w:t xml:space="preserve">. </w:t>
+      </w:r>
+      <w:r>
+        <w:rPr>
+          <w:rFonts w:asciiTheme="majorBidi" w:eastAsia="Times New Roman" w:hAnsiTheme="majorBidi" w:cstheme="majorBidi"/>
+          <w:sz w:val="19"/>
+          <w:szCs w:val="19"/>
+        </w:rPr>
+        <w:t xml:space="preserve">In </w:t>
+      </w:r>
+      <w:r>
+        <w:rPr>
+          <w:rFonts w:asciiTheme="majorBidi" w:eastAsia="Times New Roman" w:hAnsiTheme="majorBidi" w:cstheme="majorBidi"/>
+          <w:i/>
+          <w:iCs/>
+          <w:sz w:val="19"/>
+          <w:szCs w:val="19"/>
+        </w:rPr>
         <w:t>Medical Imaging 2024: Ultrasonic Imaging and Tomography</w:t>
       </w:r>
       <w:r>
@@ -10783,7 +11494,7 @@
         </w:rPr>
         <w:t xml:space="preserve"> </w:t>
       </w:r>
-      <w:hyperlink r:id="rId57" w:history="1">
+      <w:hyperlink r:id="rId58" w:history="1">
         <w:r>
           <w:rPr>
             <w:rStyle w:val="Hyperlink"/>
@@ -10934,7 +11645,7 @@
         </w:rPr>
         <w:t xml:space="preserve"> </w:t>
       </w:r>
-      <w:hyperlink r:id="rId58" w:history="1">
+      <w:hyperlink r:id="rId59" w:history="1">
         <w:r>
           <w:rPr>
             <w:rStyle w:val="Hyperlink"/>
@@ -10953,7 +11664,7 @@
         </w:rPr>
         <w:t xml:space="preserve">. </w:t>
       </w:r>
-      <w:hyperlink r:id="rId59" w:history="1">
+      <w:hyperlink r:id="rId60" w:history="1">
         <w:r>
           <w:rPr>
             <w:rStyle w:val="Hyperlink"/>
@@ -11112,7 +11823,7 @@
         </w:rPr>
         <w:t xml:space="preserve"> </w:t>
       </w:r>
-      <w:hyperlink r:id="rId60" w:history="1">
+      <w:hyperlink r:id="rId61" w:history="1">
         <w:r>
           <w:rPr>
             <w:rStyle w:val="Hyperlink"/>
@@ -11131,7 +11842,7 @@
         </w:rPr>
         <w:t xml:space="preserve">. </w:t>
       </w:r>
-      <w:hyperlink r:id="rId61" w:history="1">
+      <w:hyperlink r:id="rId62" w:history="1">
         <w:r>
           <w:rPr>
             <w:rStyle w:val="Hyperlink"/>
@@ -11204,7 +11915,25 @@
           <w:sz w:val="19"/>
           <w:szCs w:val="19"/>
         </w:rPr>
-        <w:t xml:space="preserve">, &amp; Zheng, M. (2023, January). Towards The Development of a Low-Latency, Biosignal-Controlled Human-Machine Interaction System. In </w:t>
+        <w:t xml:space="preserve">, &amp; Zheng, M. (2023, January). Towards The Development of a Low-Latency, </w:t>
+      </w:r>
+      <w:proofErr w:type="spellStart"/>
+      <w:r>
+        <w:rPr>
+          <w:rFonts w:asciiTheme="majorBidi" w:eastAsia="Times New Roman" w:hAnsiTheme="majorBidi" w:cstheme="majorBidi"/>
+          <w:sz w:val="19"/>
+          <w:szCs w:val="19"/>
+        </w:rPr>
+        <w:t>Biosignal</w:t>
+      </w:r>
+      <w:proofErr w:type="spellEnd"/>
+      <w:r>
+        <w:rPr>
+          <w:rFonts w:asciiTheme="majorBidi" w:eastAsia="Times New Roman" w:hAnsiTheme="majorBidi" w:cstheme="majorBidi"/>
+          <w:sz w:val="19"/>
+          <w:szCs w:val="19"/>
+        </w:rPr>
+        <w:t xml:space="preserve">-Controlled Human-Machine Interaction System. In </w:t>
       </w:r>
       <w:r>
         <w:rPr>
@@ -11224,7 +11953,7 @@
         </w:rPr>
         <w:t xml:space="preserve"> (pp. 1-7). </w:t>
       </w:r>
-      <w:hyperlink r:id="rId62" w:history="1">
+      <w:hyperlink r:id="rId63" w:history="1">
         <w:r>
           <w:rPr>
             <w:rStyle w:val="Hyperlink"/>
@@ -11260,7 +11989,7 @@
         </w:rPr>
         <w:t xml:space="preserve"> </w:t>
       </w:r>
-      <w:hyperlink r:id="rId63" w:history="1">
+      <w:hyperlink r:id="rId64" w:history="1">
         <w:r>
           <w:rPr>
             <w:rStyle w:val="Hyperlink"/>
@@ -11367,7 +12096,7 @@
         </w:rPr>
         <w:t xml:space="preserve"> (pp. 91-97). IEEE. </w:t>
       </w:r>
-      <w:hyperlink r:id="rId64" w:history="1">
+      <w:hyperlink r:id="rId65" w:history="1">
         <w:r>
           <w:rPr>
             <w:rStyle w:val="Hyperlink"/>
@@ -11386,7 +12115,7 @@
         </w:rPr>
         <w:t xml:space="preserve">. </w:t>
       </w:r>
-      <w:hyperlink r:id="rId65" w:history="1">
+      <w:hyperlink r:id="rId66" w:history="1">
         <w:r>
           <w:rPr>
             <w:rStyle w:val="Hyperlink"/>
@@ -11486,7 +12215,16 @@
           <w:sz w:val="19"/>
           <w:szCs w:val="19"/>
         </w:rPr>
-        <w:t xml:space="preserve"> X., Zhang</w:t>
+        <w:t xml:space="preserve"> X., </w:t>
+      </w:r>
+      <w:proofErr w:type="gramStart"/>
+      <w:r>
+        <w:rPr>
+          <w:rFonts w:asciiTheme="majorBidi" w:eastAsia="Times New Roman" w:hAnsiTheme="majorBidi" w:cstheme="majorBidi"/>
+          <w:sz w:val="19"/>
+          <w:szCs w:val="19"/>
+        </w:rPr>
+        <w:t>Zhang</w:t>
       </w:r>
       <w:r>
         <w:rPr>
@@ -11502,7 +12240,16 @@
           <w:sz w:val="19"/>
           <w:szCs w:val="19"/>
         </w:rPr>
-        <w:t xml:space="preserve"> Z., Zhang</w:t>
+        <w:t xml:space="preserve"> Z.</w:t>
+      </w:r>
+      <w:proofErr w:type="gramEnd"/>
+      <w:r>
+        <w:rPr>
+          <w:rFonts w:asciiTheme="majorBidi" w:eastAsia="Times New Roman" w:hAnsiTheme="majorBidi" w:cstheme="majorBidi"/>
+          <w:sz w:val="19"/>
+          <w:szCs w:val="19"/>
+        </w:rPr>
+        <w:t>, Zhang</w:t>
       </w:r>
       <w:r>
         <w:rPr>
@@ -11544,7 +12291,51 @@
           <w:sz w:val="19"/>
           <w:szCs w:val="19"/>
         </w:rPr>
-        <w:t>Medical Ultrasound, and Preterm, Perinatal and Paediatric Image Analysis. ASMUS 2020, PIPPI 2020</w:t>
+        <w:t xml:space="preserve">Medical </w:t>
+      </w:r>
+      <w:proofErr w:type="gramStart"/>
+      <w:r>
+        <w:rPr>
+          <w:rFonts w:asciiTheme="majorBidi" w:eastAsia="Times New Roman" w:hAnsiTheme="majorBidi" w:cstheme="majorBidi"/>
+          <w:i/>
+          <w:iCs/>
+          <w:sz w:val="19"/>
+          <w:szCs w:val="19"/>
+        </w:rPr>
+        <w:t>Ultrasound, and</w:t>
+      </w:r>
+      <w:proofErr w:type="gramEnd"/>
+      <w:r>
+        <w:rPr>
+          <w:rFonts w:asciiTheme="majorBidi" w:eastAsia="Times New Roman" w:hAnsiTheme="majorBidi" w:cstheme="majorBidi"/>
+          <w:i/>
+          <w:iCs/>
+          <w:sz w:val="19"/>
+          <w:szCs w:val="19"/>
+        </w:rPr>
+        <w:t xml:space="preserve"> Preterm, Perinatal and </w:t>
+      </w:r>
+      <w:proofErr w:type="spellStart"/>
+      <w:r>
+        <w:rPr>
+          <w:rFonts w:asciiTheme="majorBidi" w:eastAsia="Times New Roman" w:hAnsiTheme="majorBidi" w:cstheme="majorBidi"/>
+          <w:i/>
+          <w:iCs/>
+          <w:sz w:val="19"/>
+          <w:szCs w:val="19"/>
+        </w:rPr>
+        <w:t>Paediatric</w:t>
+      </w:r>
+      <w:proofErr w:type="spellEnd"/>
+      <w:r>
+        <w:rPr>
+          <w:rFonts w:asciiTheme="majorBidi" w:eastAsia="Times New Roman" w:hAnsiTheme="majorBidi" w:cstheme="majorBidi"/>
+          <w:i/>
+          <w:iCs/>
+          <w:sz w:val="19"/>
+          <w:szCs w:val="19"/>
+        </w:rPr>
+        <w:t xml:space="preserve"> Image Analysis. ASMUS 2020, PIPPI 2020</w:t>
       </w:r>
       <w:r>
         <w:rPr>
@@ -11570,7 +12361,7 @@
         </w:rPr>
         <w:t xml:space="preserve">. </w:t>
       </w:r>
-      <w:hyperlink r:id="rId66" w:history="1">
+      <w:hyperlink r:id="rId67" w:history="1">
         <w:r>
           <w:rPr>
             <w:rStyle w:val="Hyperlink"/>
@@ -11589,7 +12380,7 @@
         </w:rPr>
         <w:t xml:space="preserve">. </w:t>
       </w:r>
-      <w:hyperlink r:id="rId67" w:history="1">
+      <w:hyperlink r:id="rId68" w:history="1">
         <w:r>
           <w:rPr>
             <w:rStyle w:val="Hyperlink"/>
@@ -11753,7 +12544,25 @@
           <w:sz w:val="19"/>
           <w:szCs w:val="19"/>
         </w:rPr>
-        <w:t>Towards Sonomyography-Based Real-Time Control of Powered Prosthesis Grasp Synergies</w:t>
+        <w:t xml:space="preserve">Towards </w:t>
+      </w:r>
+      <w:proofErr w:type="spellStart"/>
+      <w:r>
+        <w:rPr>
+          <w:rFonts w:asciiTheme="majorBidi" w:eastAsia="Times New Roman" w:hAnsiTheme="majorBidi" w:cstheme="majorBidi"/>
+          <w:sz w:val="19"/>
+          <w:szCs w:val="19"/>
+        </w:rPr>
+        <w:t>Sonomyography</w:t>
+      </w:r>
+      <w:proofErr w:type="spellEnd"/>
+      <w:r>
+        <w:rPr>
+          <w:rFonts w:asciiTheme="majorBidi" w:eastAsia="Times New Roman" w:hAnsiTheme="majorBidi" w:cstheme="majorBidi"/>
+          <w:sz w:val="19"/>
+          <w:szCs w:val="19"/>
+        </w:rPr>
+        <w:t>-Based Real-Time Control of Powered Prosthesis Grasp Synergies</w:t>
       </w:r>
       <w:r>
         <w:rPr>
@@ -11795,7 +12604,25 @@
           <w:sz w:val="19"/>
           <w:szCs w:val="19"/>
         </w:rPr>
-        <w:t>, Montreal, QC, Canada, 2020, pp. 4753-4757, doi: 10.1109/EMBC44109.2020.9176483.</w:t>
+        <w:t xml:space="preserve">, Montreal, QC, Canada, 2020, pp. 4753-4757, </w:t>
+      </w:r>
+      <w:proofErr w:type="spellStart"/>
+      <w:r>
+        <w:rPr>
+          <w:rFonts w:asciiTheme="majorBidi" w:eastAsia="Times New Roman" w:hAnsiTheme="majorBidi" w:cstheme="majorBidi"/>
+          <w:sz w:val="19"/>
+          <w:szCs w:val="19"/>
+        </w:rPr>
+        <w:t>doi</w:t>
+      </w:r>
+      <w:proofErr w:type="spellEnd"/>
+      <w:r>
+        <w:rPr>
+          <w:rFonts w:asciiTheme="majorBidi" w:eastAsia="Times New Roman" w:hAnsiTheme="majorBidi" w:cstheme="majorBidi"/>
+          <w:sz w:val="19"/>
+          <w:szCs w:val="19"/>
+        </w:rPr>
+        <w:t>: 10.1109/EMBC44109.2020.9176483.</w:t>
       </w:r>
       <w:r>
         <w:rPr>
@@ -11805,7 +12632,7 @@
         </w:rPr>
         <w:t xml:space="preserve"> </w:t>
       </w:r>
-      <w:hyperlink r:id="rId68" w:history="1">
+      <w:hyperlink r:id="rId69" w:history="1">
         <w:r>
           <w:rPr>
             <w:rStyle w:val="Hyperlink"/>
@@ -11824,7 +12651,7 @@
         </w:rPr>
         <w:t xml:space="preserve">. </w:t>
       </w:r>
-      <w:hyperlink r:id="rId69" w:history="1">
+      <w:hyperlink r:id="rId70" w:history="1">
         <w:r>
           <w:rPr>
             <w:rStyle w:val="Hyperlink"/>
@@ -11902,7 +12729,43 @@
           <w:sz w:val="19"/>
           <w:szCs w:val="19"/>
         </w:rPr>
-        <w:t>, Chittawadigi, R. G., &amp; Saha, S. K. (2016). A teach pendant to control virtual robots in Roboanalyzer. In</w:t>
+        <w:t xml:space="preserve">, </w:t>
+      </w:r>
+      <w:proofErr w:type="spellStart"/>
+      <w:r>
+        <w:rPr>
+          <w:rFonts w:asciiTheme="majorBidi" w:eastAsia="Times New Roman" w:hAnsiTheme="majorBidi" w:cstheme="majorBidi"/>
+          <w:sz w:val="19"/>
+          <w:szCs w:val="19"/>
+        </w:rPr>
+        <w:t>Chittawadigi</w:t>
+      </w:r>
+      <w:proofErr w:type="spellEnd"/>
+      <w:r>
+        <w:rPr>
+          <w:rFonts w:asciiTheme="majorBidi" w:eastAsia="Times New Roman" w:hAnsiTheme="majorBidi" w:cstheme="majorBidi"/>
+          <w:sz w:val="19"/>
+          <w:szCs w:val="19"/>
+        </w:rPr>
+        <w:t xml:space="preserve">, R. G., &amp; Saha, S. K. (2016). A teach pendant to control virtual robots in </w:t>
+      </w:r>
+      <w:proofErr w:type="spellStart"/>
+      <w:r>
+        <w:rPr>
+          <w:rFonts w:asciiTheme="majorBidi" w:eastAsia="Times New Roman" w:hAnsiTheme="majorBidi" w:cstheme="majorBidi"/>
+          <w:sz w:val="19"/>
+          <w:szCs w:val="19"/>
+        </w:rPr>
+        <w:t>Roboanalyzer</w:t>
+      </w:r>
+      <w:proofErr w:type="spellEnd"/>
+      <w:r>
+        <w:rPr>
+          <w:rFonts w:asciiTheme="majorBidi" w:eastAsia="Times New Roman" w:hAnsiTheme="majorBidi" w:cstheme="majorBidi"/>
+          <w:sz w:val="19"/>
+          <w:szCs w:val="19"/>
+        </w:rPr>
+        <w:t>. In</w:t>
       </w:r>
       <w:r>
         <w:rPr>
@@ -11936,156 +12799,6 @@
           <w:szCs w:val="19"/>
         </w:rPr>
         <w:t xml:space="preserve"> (pp. 1-6). IEEE.</w:t>
-      </w:r>
-      <w:r>
-        <w:rPr>
-          <w:rFonts w:asciiTheme="majorBidi" w:eastAsia="Times New Roman" w:hAnsiTheme="majorBidi" w:cstheme="majorBidi"/>
-          <w:sz w:val="19"/>
-          <w:szCs w:val="19"/>
-        </w:rPr>
-        <w:t xml:space="preserve"> </w:t>
-      </w:r>
-      <w:hyperlink r:id="rId70" w:history="1">
-        <w:r>
-          <w:rPr>
-            <w:rStyle w:val="Hyperlink"/>
-            <w:rFonts w:asciiTheme="majorBidi" w:eastAsia="Times New Roman" w:hAnsiTheme="majorBidi" w:cstheme="majorBidi"/>
-            <w:sz w:val="19"/>
-            <w:szCs w:val="19"/>
-          </w:rPr>
-          <w:t>Paper</w:t>
-        </w:r>
-      </w:hyperlink>
-      <w:r>
-        <w:rPr>
-          <w:rFonts w:asciiTheme="majorBidi" w:eastAsia="Times New Roman" w:hAnsiTheme="majorBidi" w:cstheme="majorBidi"/>
-          <w:sz w:val="19"/>
-          <w:szCs w:val="19"/>
-        </w:rPr>
-        <w:t>.</w:t>
-      </w:r>
-    </w:p>
-    <w:p>
-      <w:pPr>
-        <w:numPr>
-          <w:ilvl w:val="0"/>
-          <w:numId w:val="21"/>
-        </w:numPr>
-        <w:tabs>
-          <w:tab w:val="left" w:pos="280"/>
-        </w:tabs>
-        <w:spacing w:line="276" w:lineRule="auto"/>
-        <w:jc w:val="both"/>
-        <w:rPr>
-          <w:rFonts w:asciiTheme="majorBidi" w:eastAsia="Times New Roman" w:hAnsiTheme="majorBidi" w:cstheme="majorBidi"/>
-          <w:sz w:val="19"/>
-          <w:szCs w:val="19"/>
-        </w:rPr>
-      </w:pPr>
-      <w:r>
-        <w:rPr>
-          <w:rFonts w:asciiTheme="majorBidi" w:eastAsia="Times New Roman" w:hAnsiTheme="majorBidi" w:cstheme="majorBidi"/>
-          <w:b/>
-          <w:bCs/>
-          <w:sz w:val="19"/>
-          <w:szCs w:val="19"/>
-        </w:rPr>
-        <w:t>Bimbraw, K.</w:t>
-      </w:r>
-      <w:r>
-        <w:rPr>
-          <w:rFonts w:asciiTheme="majorBidi" w:eastAsia="Times New Roman" w:hAnsiTheme="majorBidi" w:cstheme="majorBidi"/>
-          <w:sz w:val="19"/>
-          <w:szCs w:val="19"/>
-        </w:rPr>
-        <w:t>, Mehta, I., Venkatesan, V., Joshi, U., Sabherwal, G. S., &amp; Saha, S. K. (2016). Performance improvements of a 6-DOF motion platform. In</w:t>
-      </w:r>
-      <w:r>
-        <w:rPr>
-          <w:rFonts w:asciiTheme="majorBidi" w:eastAsia="Times New Roman" w:hAnsiTheme="majorBidi" w:cstheme="majorBidi"/>
-          <w:sz w:val="19"/>
-          <w:szCs w:val="19"/>
-        </w:rPr>
-        <w:t>:</w:t>
-      </w:r>
-      <w:r>
-        <w:rPr>
-          <w:rFonts w:asciiTheme="majorBidi" w:eastAsia="Times New Roman" w:hAnsiTheme="majorBidi" w:cstheme="majorBidi"/>
-          <w:sz w:val="19"/>
-          <w:szCs w:val="19"/>
-        </w:rPr>
-        <w:t xml:space="preserve"> </w:t>
-      </w:r>
-      <w:r>
-        <w:rPr>
-          <w:rFonts w:asciiTheme="majorBidi" w:eastAsia="Times New Roman" w:hAnsiTheme="majorBidi" w:cstheme="majorBidi"/>
-          <w:i/>
-          <w:sz w:val="19"/>
-          <w:szCs w:val="19"/>
-        </w:rPr>
-        <w:t xml:space="preserve">2016 </w:t>
-      </w:r>
-      <w:r>
-        <w:rPr>
-          <w:rFonts w:asciiTheme="majorBidi" w:eastAsia="Times New Roman" w:hAnsiTheme="majorBidi" w:cstheme="majorBidi"/>
-          <w:i/>
-          <w:sz w:val="19"/>
-          <w:szCs w:val="19"/>
-        </w:rPr>
-        <w:t>Int.</w:t>
-      </w:r>
-      <w:r>
-        <w:rPr>
-          <w:rFonts w:asciiTheme="majorBidi" w:eastAsia="Times New Roman" w:hAnsiTheme="majorBidi" w:cstheme="majorBidi"/>
-          <w:i/>
-          <w:sz w:val="19"/>
-          <w:szCs w:val="19"/>
-        </w:rPr>
-        <w:t xml:space="preserve"> Conference on Robotics </w:t>
-      </w:r>
-      <w:r>
-        <w:rPr>
-          <w:rFonts w:asciiTheme="majorBidi" w:eastAsia="Times New Roman" w:hAnsiTheme="majorBidi" w:cstheme="majorBidi"/>
-          <w:i/>
-          <w:sz w:val="19"/>
-          <w:szCs w:val="19"/>
-        </w:rPr>
-        <w:t>&amp;</w:t>
-      </w:r>
-      <w:r>
-        <w:rPr>
-          <w:rFonts w:asciiTheme="majorBidi" w:eastAsia="Times New Roman" w:hAnsiTheme="majorBidi" w:cstheme="majorBidi"/>
-          <w:i/>
-          <w:sz w:val="19"/>
-          <w:szCs w:val="19"/>
-        </w:rPr>
-        <w:t xml:space="preserve"> Automation for Humanitarian App</w:t>
-      </w:r>
-      <w:r>
-        <w:rPr>
-          <w:rFonts w:asciiTheme="majorBidi" w:eastAsia="Times New Roman" w:hAnsiTheme="majorBidi" w:cstheme="majorBidi"/>
-          <w:i/>
-          <w:sz w:val="19"/>
-          <w:szCs w:val="19"/>
-        </w:rPr>
-        <w:t>.</w:t>
-      </w:r>
-      <w:r>
-        <w:rPr>
-          <w:rFonts w:asciiTheme="majorBidi" w:eastAsia="Times New Roman" w:hAnsiTheme="majorBidi" w:cstheme="majorBidi"/>
-          <w:i/>
-          <w:sz w:val="19"/>
-          <w:szCs w:val="19"/>
-        </w:rPr>
-        <w:t xml:space="preserve"> (RAHA)</w:t>
-      </w:r>
-      <w:r>
-        <w:rPr>
-          <w:rFonts w:asciiTheme="majorBidi" w:eastAsia="Times New Roman" w:hAnsiTheme="majorBidi" w:cstheme="majorBidi"/>
-          <w:sz w:val="19"/>
-          <w:szCs w:val="19"/>
-        </w:rPr>
-        <w:t xml:space="preserve"> (pp. 1-5). IEEE.</w:t>
       </w:r>
       <w:r>
         <w:rPr>
@@ -12135,14 +12848,6 @@
       <w:r>
         <w:rPr>
           <w:rFonts w:asciiTheme="majorBidi" w:eastAsia="Times New Roman" w:hAnsiTheme="majorBidi" w:cstheme="majorBidi"/>
-          <w:sz w:val="19"/>
-          <w:szCs w:val="19"/>
-        </w:rPr>
-        <w:t xml:space="preserve">Kaur, M., Singh, G., </w:t>
-      </w:r>
-      <w:r>
-        <w:rPr>
-          <w:rFonts w:asciiTheme="majorBidi" w:eastAsia="Times New Roman" w:hAnsiTheme="majorBidi" w:cstheme="majorBidi"/>
           <w:b/>
           <w:bCs/>
           <w:sz w:val="19"/>
@@ -12156,7 +12861,25 @@
           <w:sz w:val="19"/>
           <w:szCs w:val="19"/>
         </w:rPr>
-        <w:t>, &amp; Uniyal, P. (2015). Study of phase transformation and microstructure of alcohol washed titania nanoparticles for thermal stability. In</w:t>
+        <w:t xml:space="preserve">, Mehta, I., Venkatesan, V., Joshi, U., </w:t>
+      </w:r>
+      <w:proofErr w:type="spellStart"/>
+      <w:r>
+        <w:rPr>
+          <w:rFonts w:asciiTheme="majorBidi" w:eastAsia="Times New Roman" w:hAnsiTheme="majorBidi" w:cstheme="majorBidi"/>
+          <w:sz w:val="19"/>
+          <w:szCs w:val="19"/>
+        </w:rPr>
+        <w:t>Sabherwal</w:t>
+      </w:r>
+      <w:proofErr w:type="spellEnd"/>
+      <w:r>
+        <w:rPr>
+          <w:rFonts w:asciiTheme="majorBidi" w:eastAsia="Times New Roman" w:hAnsiTheme="majorBidi" w:cstheme="majorBidi"/>
+          <w:sz w:val="19"/>
+          <w:szCs w:val="19"/>
+        </w:rPr>
+        <w:t>, G. S., &amp; Saha, S. K. (2016). Performance improvements of a 6-DOF motion platform. In</w:t>
       </w:r>
       <w:r>
         <w:rPr>
@@ -12181,15 +12904,69 @@
           <w:sz w:val="19"/>
           <w:szCs w:val="19"/>
         </w:rPr>
-        <w:t>AIP Conference Proceedings</w:t>
-      </w:r>
-      <w:r>
-        <w:rPr>
-          <w:rFonts w:asciiTheme="majorBidi" w:eastAsia="Times New Roman" w:hAnsiTheme="majorBidi" w:cstheme="majorBidi"/>
-          <w:sz w:val="19"/>
-          <w:szCs w:val="19"/>
-        </w:rPr>
-        <w:t xml:space="preserve"> (Vol. 1675, No. 1, p. 030049). AIP Publishing.</w:t>
+        <w:t xml:space="preserve">2016 </w:t>
+      </w:r>
+      <w:r>
+        <w:rPr>
+          <w:rFonts w:asciiTheme="majorBidi" w:eastAsia="Times New Roman" w:hAnsiTheme="majorBidi" w:cstheme="majorBidi"/>
+          <w:i/>
+          <w:sz w:val="19"/>
+          <w:szCs w:val="19"/>
+        </w:rPr>
+        <w:t>Int.</w:t>
+      </w:r>
+      <w:r>
+        <w:rPr>
+          <w:rFonts w:asciiTheme="majorBidi" w:eastAsia="Times New Roman" w:hAnsiTheme="majorBidi" w:cstheme="majorBidi"/>
+          <w:i/>
+          <w:sz w:val="19"/>
+          <w:szCs w:val="19"/>
+        </w:rPr>
+        <w:t xml:space="preserve"> Conference on Robotics </w:t>
+      </w:r>
+      <w:r>
+        <w:rPr>
+          <w:rFonts w:asciiTheme="majorBidi" w:eastAsia="Times New Roman" w:hAnsiTheme="majorBidi" w:cstheme="majorBidi"/>
+          <w:i/>
+          <w:sz w:val="19"/>
+          <w:szCs w:val="19"/>
+        </w:rPr>
+        <w:t>&amp;</w:t>
+      </w:r>
+      <w:r>
+        <w:rPr>
+          <w:rFonts w:asciiTheme="majorBidi" w:eastAsia="Times New Roman" w:hAnsiTheme="majorBidi" w:cstheme="majorBidi"/>
+          <w:i/>
+          <w:sz w:val="19"/>
+          <w:szCs w:val="19"/>
+        </w:rPr>
+        <w:t xml:space="preserve"> Automation for Humanitarian App</w:t>
+      </w:r>
+      <w:r>
+        <w:rPr>
+          <w:rFonts w:asciiTheme="majorBidi" w:eastAsia="Times New Roman" w:hAnsiTheme="majorBidi" w:cstheme="majorBidi"/>
+          <w:i/>
+          <w:sz w:val="19"/>
+          <w:szCs w:val="19"/>
+        </w:rPr>
+        <w:t>.</w:t>
+      </w:r>
+      <w:r>
+        <w:rPr>
+          <w:rFonts w:asciiTheme="majorBidi" w:eastAsia="Times New Roman" w:hAnsiTheme="majorBidi" w:cstheme="majorBidi"/>
+          <w:i/>
+          <w:sz w:val="19"/>
+          <w:szCs w:val="19"/>
+        </w:rPr>
+        <w:t xml:space="preserve"> (RAHA)</w:t>
+      </w:r>
+      <w:r>
+        <w:rPr>
+          <w:rFonts w:asciiTheme="majorBidi" w:eastAsia="Times New Roman" w:hAnsiTheme="majorBidi" w:cstheme="majorBidi"/>
+          <w:sz w:val="19"/>
+          <w:szCs w:val="19"/>
+        </w:rPr>
+        <w:t xml:space="preserve"> (pp. 1-5). IEEE.</w:t>
       </w:r>
       <w:r>
         <w:rPr>
@@ -12239,6 +13016,14 @@
       <w:r>
         <w:rPr>
           <w:rFonts w:asciiTheme="majorBidi" w:eastAsia="Times New Roman" w:hAnsiTheme="majorBidi" w:cstheme="majorBidi"/>
+          <w:sz w:val="19"/>
+          <w:szCs w:val="19"/>
+        </w:rPr>
+        <w:t xml:space="preserve">Kaur, M., Singh, G., </w:t>
+      </w:r>
+      <w:r>
+        <w:rPr>
+          <w:rFonts w:asciiTheme="majorBidi" w:eastAsia="Times New Roman" w:hAnsiTheme="majorBidi" w:cstheme="majorBidi"/>
           <w:b/>
           <w:bCs/>
           <w:sz w:val="19"/>
@@ -12252,6 +13037,102 @@
           <w:sz w:val="19"/>
           <w:szCs w:val="19"/>
         </w:rPr>
+        <w:t>, &amp; Uniyal, P. (2015). Study of phase transformation and microstructure of alcohol washed titania nanoparticles for thermal stability. In</w:t>
+      </w:r>
+      <w:r>
+        <w:rPr>
+          <w:rFonts w:asciiTheme="majorBidi" w:eastAsia="Times New Roman" w:hAnsiTheme="majorBidi" w:cstheme="majorBidi"/>
+          <w:sz w:val="19"/>
+          <w:szCs w:val="19"/>
+        </w:rPr>
+        <w:t>:</w:t>
+      </w:r>
+      <w:r>
+        <w:rPr>
+          <w:rFonts w:asciiTheme="majorBidi" w:eastAsia="Times New Roman" w:hAnsiTheme="majorBidi" w:cstheme="majorBidi"/>
+          <w:sz w:val="19"/>
+          <w:szCs w:val="19"/>
+        </w:rPr>
+        <w:t xml:space="preserve"> </w:t>
+      </w:r>
+      <w:r>
+        <w:rPr>
+          <w:rFonts w:asciiTheme="majorBidi" w:eastAsia="Times New Roman" w:hAnsiTheme="majorBidi" w:cstheme="majorBidi"/>
+          <w:i/>
+          <w:sz w:val="19"/>
+          <w:szCs w:val="19"/>
+        </w:rPr>
+        <w:t>AIP Conference Proceedings</w:t>
+      </w:r>
+      <w:r>
+        <w:rPr>
+          <w:rFonts w:asciiTheme="majorBidi" w:eastAsia="Times New Roman" w:hAnsiTheme="majorBidi" w:cstheme="majorBidi"/>
+          <w:sz w:val="19"/>
+          <w:szCs w:val="19"/>
+        </w:rPr>
+        <w:t xml:space="preserve"> (Vol. 1675, No. 1, p. 030049). AIP Publishing.</w:t>
+      </w:r>
+      <w:r>
+        <w:rPr>
+          <w:rFonts w:asciiTheme="majorBidi" w:eastAsia="Times New Roman" w:hAnsiTheme="majorBidi" w:cstheme="majorBidi"/>
+          <w:sz w:val="19"/>
+          <w:szCs w:val="19"/>
+        </w:rPr>
+        <w:t xml:space="preserve"> </w:t>
+      </w:r>
+      <w:hyperlink r:id="rId73" w:history="1">
+        <w:r>
+          <w:rPr>
+            <w:rStyle w:val="Hyperlink"/>
+            <w:rFonts w:asciiTheme="majorBidi" w:eastAsia="Times New Roman" w:hAnsiTheme="majorBidi" w:cstheme="majorBidi"/>
+            <w:sz w:val="19"/>
+            <w:szCs w:val="19"/>
+          </w:rPr>
+          <w:t>Paper</w:t>
+        </w:r>
+      </w:hyperlink>
+      <w:r>
+        <w:rPr>
+          <w:rFonts w:asciiTheme="majorBidi" w:eastAsia="Times New Roman" w:hAnsiTheme="majorBidi" w:cstheme="majorBidi"/>
+          <w:sz w:val="19"/>
+          <w:szCs w:val="19"/>
+        </w:rPr>
+        <w:t>.</w:t>
+      </w:r>
+    </w:p>
+    <w:p>
+      <w:pPr>
+        <w:numPr>
+          <w:ilvl w:val="0"/>
+          <w:numId w:val="21"/>
+        </w:numPr>
+        <w:tabs>
+          <w:tab w:val="left" w:pos="280"/>
+        </w:tabs>
+        <w:spacing w:line="276" w:lineRule="auto"/>
+        <w:jc w:val="both"/>
+        <w:rPr>
+          <w:rFonts w:asciiTheme="majorBidi" w:eastAsia="Times New Roman" w:hAnsiTheme="majorBidi" w:cstheme="majorBidi"/>
+          <w:sz w:val="19"/>
+          <w:szCs w:val="19"/>
+        </w:rPr>
+      </w:pPr>
+      <w:r>
+        <w:rPr>
+          <w:rFonts w:asciiTheme="majorBidi" w:eastAsia="Times New Roman" w:hAnsiTheme="majorBidi" w:cstheme="majorBidi"/>
+          <w:b/>
+          <w:bCs/>
+          <w:sz w:val="19"/>
+          <w:szCs w:val="19"/>
+        </w:rPr>
+        <w:t>Bimbraw, K.</w:t>
+      </w:r>
+      <w:r>
+        <w:rPr>
+          <w:rFonts w:asciiTheme="majorBidi" w:eastAsia="Times New Roman" w:hAnsiTheme="majorBidi" w:cstheme="majorBidi"/>
+          <w:sz w:val="19"/>
+          <w:szCs w:val="19"/>
+        </w:rPr>
         <w:t xml:space="preserve"> (2015). Autonomous cars: Past, </w:t>
       </w:r>
       <w:r>
@@ -12322,7 +13203,7 @@
         </w:rPr>
         <w:t xml:space="preserve">(Vol. 1, pp. 191-198). IEEE. </w:t>
       </w:r>
-      <w:hyperlink r:id="rId73" w:history="1">
+      <w:hyperlink r:id="rId74" w:history="1">
         <w:r>
           <w:rPr>
             <w:rStyle w:val="Hyperlink"/>
@@ -12488,7 +13369,25 @@
           <w:sz w:val="19"/>
           <w:szCs w:val="19"/>
         </w:rPr>
-        <w:t>, Wang, Y., Liu, J., &amp; Koike-Akino, T. (2024, July). GPT Sonograpy: Hand Gesture Decoding from Forearm Ultrasound Images via VLM.</w:t>
+        <w:t xml:space="preserve">, Wang, Y., Liu, J., &amp; Koike-Akino, T. (2024, July). GPT </w:t>
+      </w:r>
+      <w:proofErr w:type="spellStart"/>
+      <w:r>
+        <w:rPr>
+          <w:rFonts w:asciiTheme="majorBidi" w:eastAsia="Times New Roman" w:hAnsiTheme="majorBidi" w:cstheme="majorBidi"/>
+          <w:sz w:val="19"/>
+          <w:szCs w:val="19"/>
+        </w:rPr>
+        <w:t>Sonograpy</w:t>
+      </w:r>
+      <w:proofErr w:type="spellEnd"/>
+      <w:r>
+        <w:rPr>
+          <w:rFonts w:asciiTheme="majorBidi" w:eastAsia="Times New Roman" w:hAnsiTheme="majorBidi" w:cstheme="majorBidi"/>
+          <w:sz w:val="19"/>
+          <w:szCs w:val="19"/>
+        </w:rPr>
+        <w:t>: Hand Gesture Decoding from Forearm Ultrasound Images via VLM.</w:t>
       </w:r>
       <w:r>
         <w:rPr>
@@ -12526,7 +13425,29 @@
           <w:sz w:val="19"/>
           <w:szCs w:val="19"/>
         </w:rPr>
-        <w:t xml:space="preserve"> Medical Foundation Models: Explainability, Robustness, Security, and Beyond at Neural Information Processing Systems (NeurIPS 2024).</w:t>
+        <w:t xml:space="preserve"> Medical Foundation Models: Explainability, Robustness, Security, and Beyond at Neural Information Processing Systems (</w:t>
+      </w:r>
+      <w:proofErr w:type="spellStart"/>
+      <w:r>
+        <w:rPr>
+          <w:rFonts w:asciiTheme="majorBidi" w:eastAsia="Times New Roman" w:hAnsiTheme="majorBidi" w:cstheme="majorBidi"/>
+          <w:i/>
+          <w:iCs/>
+          <w:sz w:val="19"/>
+          <w:szCs w:val="19"/>
+        </w:rPr>
+        <w:t>NeurIPS</w:t>
+      </w:r>
+      <w:proofErr w:type="spellEnd"/>
+      <w:r>
+        <w:rPr>
+          <w:rFonts w:asciiTheme="majorBidi" w:eastAsia="Times New Roman" w:hAnsiTheme="majorBidi" w:cstheme="majorBidi"/>
+          <w:i/>
+          <w:iCs/>
+          <w:sz w:val="19"/>
+          <w:szCs w:val="19"/>
+        </w:rPr>
+        <w:t xml:space="preserve"> 2024).</w:t>
       </w:r>
     </w:p>
     <w:p>
@@ -12594,7 +13515,25 @@
           <w:sz w:val="19"/>
           <w:szCs w:val="19"/>
         </w:rPr>
-        <w:t xml:space="preserve">, S., Enyedy, A., Cossettini, A., </w:t>
+        <w:t xml:space="preserve">, S., Enyedy, A., </w:t>
+      </w:r>
+      <w:proofErr w:type="spellStart"/>
+      <w:r>
+        <w:rPr>
+          <w:rFonts w:asciiTheme="majorBidi" w:eastAsia="Times New Roman" w:hAnsiTheme="majorBidi" w:cstheme="majorBidi"/>
+          <w:sz w:val="19"/>
+          <w:szCs w:val="19"/>
+        </w:rPr>
+        <w:t>Cossettini</w:t>
+      </w:r>
+      <w:proofErr w:type="spellEnd"/>
+      <w:r>
+        <w:rPr>
+          <w:rFonts w:asciiTheme="majorBidi" w:eastAsia="Times New Roman" w:hAnsiTheme="majorBidi" w:cstheme="majorBidi"/>
+          <w:sz w:val="19"/>
+          <w:szCs w:val="19"/>
+        </w:rPr>
+        <w:t xml:space="preserve">, A., </w:t>
       </w:r>
       <w:r>
         <w:rPr>
@@ -12983,7 +13922,25 @@
           <w:sz w:val="19"/>
           <w:szCs w:val="19"/>
         </w:rPr>
-        <w:t>Integrating Vibrational Haptic Feedback on Sonomyography Hand Configuration Estimation</w:t>
+        <w:t xml:space="preserve">Integrating Vibrational Haptic Feedback on </w:t>
+      </w:r>
+      <w:proofErr w:type="spellStart"/>
+      <w:r>
+        <w:rPr>
+          <w:rFonts w:asciiTheme="majorBidi" w:eastAsia="Times New Roman" w:hAnsiTheme="majorBidi" w:cstheme="majorBidi"/>
+          <w:sz w:val="19"/>
+          <w:szCs w:val="19"/>
+        </w:rPr>
+        <w:t>Sonomyography</w:t>
+      </w:r>
+      <w:proofErr w:type="spellEnd"/>
+      <w:r>
+        <w:rPr>
+          <w:rFonts w:asciiTheme="majorBidi" w:eastAsia="Times New Roman" w:hAnsiTheme="majorBidi" w:cstheme="majorBidi"/>
+          <w:sz w:val="19"/>
+          <w:szCs w:val="19"/>
+        </w:rPr>
+        <w:t xml:space="preserve"> Hand Configuration Estimation</w:t>
       </w:r>
       <w:r>
         <w:rPr>
@@ -13166,7 +14123,7 @@
         </w:rPr>
         <w:t xml:space="preserve"> </w:t>
       </w:r>
-      <w:hyperlink r:id="rId74" w:history="1">
+      <w:hyperlink r:id="rId75" w:history="1">
         <w:r>
           <w:rPr>
             <w:rStyle w:val="Hyperlink"/>
@@ -13185,7 +14142,7 @@
         </w:rPr>
         <w:t xml:space="preserve">. </w:t>
       </w:r>
-      <w:hyperlink r:id="rId75" w:history="1">
+      <w:hyperlink r:id="rId76" w:history="1">
         <w:r>
           <w:rPr>
             <w:rStyle w:val="Hyperlink"/>
@@ -13282,13 +14239,23 @@
         </w:rPr>
         <w:t xml:space="preserve">). </w:t>
       </w:r>
-      <w:r>
-        <w:rPr>
-          <w:rFonts w:asciiTheme="majorBidi" w:eastAsia="Times New Roman" w:hAnsiTheme="majorBidi" w:cstheme="majorBidi"/>
-          <w:sz w:val="19"/>
-          <w:szCs w:val="19"/>
-        </w:rPr>
-        <w:t>Sonomyography based real-time hand grasp configuration identification</w:t>
+      <w:proofErr w:type="spellStart"/>
+      <w:r>
+        <w:rPr>
+          <w:rFonts w:asciiTheme="majorBidi" w:eastAsia="Times New Roman" w:hAnsiTheme="majorBidi" w:cstheme="majorBidi"/>
+          <w:sz w:val="19"/>
+          <w:szCs w:val="19"/>
+        </w:rPr>
+        <w:t>Sonomyography</w:t>
+      </w:r>
+      <w:proofErr w:type="spellEnd"/>
+      <w:r>
+        <w:rPr>
+          <w:rFonts w:asciiTheme="majorBidi" w:eastAsia="Times New Roman" w:hAnsiTheme="majorBidi" w:cstheme="majorBidi"/>
+          <w:sz w:val="19"/>
+          <w:szCs w:val="19"/>
+        </w:rPr>
+        <w:t xml:space="preserve"> based real-time hand grasp configuration identification</w:t>
       </w:r>
       <w:r>
         <w:rPr>
@@ -13371,7 +14338,7 @@
         </w:rPr>
         <w:t xml:space="preserve">. </w:t>
       </w:r>
-      <w:hyperlink r:id="rId76" w:history="1">
+      <w:hyperlink r:id="rId77" w:history="1">
         <w:r>
           <w:rPr>
             <w:rStyle w:val="Hyperlink"/>
@@ -13488,7 +14455,7 @@
         </w:rPr>
         <w:t xml:space="preserve"> </w:t>
       </w:r>
-      <w:hyperlink r:id="rId77" w:history="1">
+      <w:hyperlink r:id="rId78" w:history="1">
         <w:r>
           <w:rPr>
             <w:rStyle w:val="Hyperlink"/>
@@ -13675,7 +14642,7 @@
         </w:rPr>
         <w:t xml:space="preserve">USA. </w:t>
       </w:r>
-      <w:hyperlink r:id="rId78" w:history="1">
+      <w:hyperlink r:id="rId79" w:history="1">
         <w:r>
           <w:rPr>
             <w:rStyle w:val="Hyperlink"/>
@@ -14522,7 +15489,25 @@
           <w:sz w:val="19"/>
           <w:szCs w:val="19"/>
         </w:rPr>
-        <w:t xml:space="preserve">Journal of NeuroEngineering and Rehabilitation </w:t>
+        <w:t xml:space="preserve">Journal of </w:t>
+      </w:r>
+      <w:proofErr w:type="spellStart"/>
+      <w:r>
+        <w:rPr>
+          <w:rFonts w:asciiTheme="majorBidi" w:eastAsia="Times New Roman" w:hAnsiTheme="majorBidi" w:cstheme="majorBidi"/>
+          <w:sz w:val="19"/>
+          <w:szCs w:val="19"/>
+        </w:rPr>
+        <w:t>NeuroEngineering</w:t>
+      </w:r>
+      <w:proofErr w:type="spellEnd"/>
+      <w:r>
+        <w:rPr>
+          <w:rFonts w:asciiTheme="majorBidi" w:eastAsia="Times New Roman" w:hAnsiTheme="majorBidi" w:cstheme="majorBidi"/>
+          <w:sz w:val="19"/>
+          <w:szCs w:val="19"/>
+        </w:rPr>
+        <w:t xml:space="preserve"> and Rehabilitation </w:t>
       </w:r>
     </w:p>
     <w:p>
@@ -14655,13 +15640,23 @@
                 <w:szCs w:val="19"/>
               </w:rPr>
             </w:pPr>
+            <w:proofErr w:type="spellStart"/>
             <w:r>
               <w:rPr>
                 <w:rFonts w:asciiTheme="majorBidi" w:eastAsia="Times New Roman" w:hAnsiTheme="majorBidi" w:cstheme="majorBidi"/>
                 <w:sz w:val="19"/>
                 <w:szCs w:val="19"/>
               </w:rPr>
-              <w:t>Haichong K. Zhang</w:t>
+              <w:t>Haichong</w:t>
+            </w:r>
+            <w:proofErr w:type="spellEnd"/>
+            <w:r>
+              <w:rPr>
+                <w:rFonts w:asciiTheme="majorBidi" w:eastAsia="Times New Roman" w:hAnsiTheme="majorBidi" w:cstheme="majorBidi"/>
+                <w:sz w:val="19"/>
+                <w:szCs w:val="19"/>
+              </w:rPr>
+              <w:t xml:space="preserve"> K. Zhang</w:t>
             </w:r>
             <w:r>
               <w:rPr>
@@ -14979,13 +15974,23 @@
                 <w:szCs w:val="19"/>
               </w:rPr>
             </w:pPr>
+            <w:proofErr w:type="spellStart"/>
             <w:r>
               <w:rPr>
                 <w:rFonts w:asciiTheme="majorBidi" w:eastAsia="Times New Roman" w:hAnsiTheme="majorBidi" w:cstheme="majorBidi"/>
                 <w:sz w:val="19"/>
                 <w:szCs w:val="19"/>
               </w:rPr>
-              <w:t>Mingde (Jack) Zheng</w:t>
+              <w:t>Mingde</w:t>
+            </w:r>
+            <w:proofErr w:type="spellEnd"/>
+            <w:r>
+              <w:rPr>
+                <w:rFonts w:asciiTheme="majorBidi" w:eastAsia="Times New Roman" w:hAnsiTheme="majorBidi" w:cstheme="majorBidi"/>
+                <w:sz w:val="19"/>
+                <w:szCs w:val="19"/>
+              </w:rPr>
+              <w:t xml:space="preserve"> (Jack) Zheng</w:t>
             </w:r>
             <w:r>
               <w:rPr>

</xml_diff>